<commit_message>
Lec 2 y 3
</commit_message>
<xml_diff>
--- a/Temario-Eco-Computacional.docx
+++ b/Temario-Eco-Computacional.docx
@@ -175,11 +175,9 @@
         <w:spacing w:line="276" w:lineRule="auto"/>
         <w:ind w:left="0" w:firstLine="708"/>
       </w:pPr>
-      <w:proofErr w:type="spellStart"/>
-      <w:r>
-        <w:t>Midterm</w:t>
-      </w:r>
-      <w:proofErr w:type="spellEnd"/>
+      <w:r>
+        <w:t>Proyecto Final</w:t>
+      </w:r>
       <w:r>
         <w:tab/>
       </w:r>
@@ -206,53 +204,9 @@
       </w:r>
       <w:r>
         <w:tab/>
-        <w:t>25%</w:t>
-      </w:r>
-    </w:p>
-    <w:p>
-      <w:pPr>
-        <w:pStyle w:val="ListParagraph"/>
-        <w:pBdr>
-          <w:top w:val="single" w:sz="4" w:space="1" w:color="auto"/>
-          <w:left w:val="single" w:sz="4" w:space="4" w:color="auto"/>
-          <w:bottom w:val="single" w:sz="4" w:space="1" w:color="auto"/>
-          <w:right w:val="single" w:sz="4" w:space="4" w:color="auto"/>
-        </w:pBdr>
-        <w:spacing w:line="276" w:lineRule="auto"/>
-        <w:ind w:left="0" w:firstLine="708"/>
-      </w:pPr>
-      <w:r>
-        <w:t>Proyecto Final</w:t>
-      </w:r>
-      <w:r>
-        <w:tab/>
-      </w:r>
-      <w:r>
-        <w:tab/>
-      </w:r>
-      <w:r>
-        <w:tab/>
-      </w:r>
-      <w:r>
-        <w:tab/>
-      </w:r>
-      <w:r>
-        <w:tab/>
-      </w:r>
-      <w:r>
-        <w:tab/>
-      </w:r>
-      <w:r>
-        <w:tab/>
-      </w:r>
-      <w:r>
-        <w:tab/>
-      </w:r>
-      <w:r>
-        <w:tab/>
-      </w:r>
-      <w:r>
-        <w:t>25</w:t>
+      </w:r>
+      <w:r>
+        <w:t>50</w:t>
       </w:r>
       <w:r>
         <w:t>%</w:t>
@@ -625,14 +579,7 @@
         <w:rPr>
           <w:lang w:val="es-MX"/>
         </w:rPr>
-        <w:t xml:space="preserve">) . Este es un IDE (Integrated </w:t>
-      </w:r>
-      <w:r>
-        <w:rPr>
-          <w:lang w:val="es-MX"/>
-        </w:rPr>
-        <w:lastRenderedPageBreak/>
-        <w:t xml:space="preserve">Development Enviroment) para R. Esto es un software que permite interactuar con R de una manera más amigable. </w:t>
+        <w:t xml:space="preserve">) . Este es un IDE (Integrated Development Enviroment) para R. Esto es un software que permite interactuar con R de una manera más amigable. </w:t>
       </w:r>
     </w:p>
     <w:p>
@@ -650,6 +597,7 @@
         <w:rPr>
           <w:lang w:val="es-MX"/>
         </w:rPr>
+        <w:lastRenderedPageBreak/>
         <w:t xml:space="preserve">No se asume un conocimiento previo de R. En las clases y tareas les daré guía sobre estrategias de programación en R. </w:t>
       </w:r>
       <w:r>
@@ -989,104 +937,16 @@
           <w:lang w:val="es-MX"/>
         </w:rPr>
       </w:pPr>
+      <w:proofErr w:type="spellStart"/>
       <w:r>
         <w:rPr>
           <w:sz w:val="28"/>
           <w:szCs w:val="28"/>
           <w:u w:val="single"/>
         </w:rPr>
-        <w:t xml:space="preserve">Repositorio del curso: </w:t>
-      </w:r>
-      <w:proofErr w:type="spellStart"/>
-      <w:r>
-        <w:rPr>
-          <w:sz w:val="28"/>
-          <w:szCs w:val="28"/>
-          <w:u w:val="single"/>
-        </w:rPr>
         <w:t>Github</w:t>
       </w:r>
       <w:proofErr w:type="spellEnd"/>
-    </w:p>
-    <w:p>
-      <w:pPr>
-        <w:pStyle w:val="ListParagraph"/>
-        <w:numPr>
-          <w:ilvl w:val="0"/>
-          <w:numId w:val="20"/>
-        </w:numPr>
-        <w:jc w:val="both"/>
-        <w:rPr>
-          <w:lang w:val="es-MX"/>
-        </w:rPr>
-      </w:pPr>
-      <w:r>
-        <w:rPr>
-          <w:lang w:val="es-MX"/>
-        </w:rPr>
-        <w:t>Las clases, tareas y entregas se harán en el repositorio del curso en Github (</w:t>
-      </w:r>
-      <w:r>
-        <w:rPr>
-          <w:lang w:val="es-MX"/>
-        </w:rPr>
-        <w:fldChar w:fldCharType="begin"/>
-      </w:r>
-      <w:r>
-        <w:rPr>
-          <w:lang w:val="es-MX"/>
-        </w:rPr>
-        <w:instrText xml:space="preserve"> HYPERLINK "</w:instrText>
-      </w:r>
-      <w:r>
-        <w:rPr>
-          <w:lang w:val="es-MX"/>
-        </w:rPr>
-        <w:instrText>https://github.com/isidorogu/ITAM_Eco_computacional</w:instrText>
-      </w:r>
-      <w:r>
-        <w:rPr>
-          <w:lang w:val="es-MX"/>
-        </w:rPr>
-        <w:instrText xml:space="preserve">" </w:instrText>
-      </w:r>
-      <w:r>
-        <w:rPr>
-          <w:lang w:val="es-MX"/>
-        </w:rPr>
-        <w:fldChar w:fldCharType="separate"/>
-      </w:r>
-      <w:r>
-        <w:rPr>
-          <w:rStyle w:val="Hyperlink"/>
-          <w:lang w:val="es-MX"/>
-        </w:rPr>
-        <w:t>https://github.com/isidorogu/ITAM_Eco_computacional</w:t>
-      </w:r>
-      <w:r>
-        <w:rPr>
-          <w:lang w:val="es-MX"/>
-        </w:rPr>
-        <w:fldChar w:fldCharType="end"/>
-      </w:r>
-      <w:r>
-        <w:rPr>
-          <w:lang w:val="es-MX"/>
-        </w:rPr>
-        <w:t xml:space="preserve">). Git y Github son herramientas </w:t>
-      </w:r>
-      <w:r>
-        <w:rPr>
-          <w:lang w:val="es-MX"/>
-        </w:rPr>
-        <w:t xml:space="preserve">de control de versiones </w:t>
-      </w:r>
-      <w:r>
-        <w:rPr>
-          <w:lang w:val="es-MX"/>
-        </w:rPr>
-        <w:t>muy utilizadas en el mundo de Data Science y es crucial que las aprendan para ser Científicos de Datos exitosos.</w:t>
-      </w:r>
     </w:p>
     <w:p>
       <w:pPr>
@@ -1296,20 +1156,19 @@
               <w:jc w:val="center"/>
               <w:cnfStyle w:val="000000000000" w:firstRow="0" w:lastRow="0" w:firstColumn="0" w:lastColumn="0" w:oddVBand="0" w:evenVBand="0" w:oddHBand="0" w:evenHBand="0" w:firstRowFirstColumn="0" w:firstRowLastColumn="0" w:lastRowFirstColumn="0" w:lastRowLastColumn="0"/>
             </w:pPr>
-            <w:r>
-              <w:t>Inferencia en Big Data</w:t>
-            </w:r>
-            <w:r>
-              <w:t xml:space="preserve">: FDR, </w:t>
-            </w:r>
             <w:proofErr w:type="spellStart"/>
             <w:r>
-              <w:t>Bonferroni</w:t>
+              <w:t>Intro</w:t>
             </w:r>
             <w:proofErr w:type="spellEnd"/>
             <w:r>
-              <w:t xml:space="preserve"> Test</w:t>
-            </w:r>
+              <w:t xml:space="preserve"> &amp; </w:t>
+            </w:r>
+            <w:proofErr w:type="spellStart"/>
+            <w:r>
+              <w:t>Git</w:t>
+            </w:r>
+            <w:proofErr w:type="spellEnd"/>
             <w:r>
               <w:t xml:space="preserve"> </w:t>
             </w:r>
@@ -1358,7 +1217,15 @@
               <w:cnfStyle w:val="000000000000" w:firstRow="0" w:lastRow="0" w:firstColumn="0" w:lastColumn="0" w:oddVBand="0" w:evenVBand="0" w:oddHBand="0" w:evenHBand="0" w:firstRowFirstColumn="0" w:firstRowLastColumn="0" w:lastRowFirstColumn="0" w:lastRowLastColumn="0"/>
             </w:pPr>
             <w:r>
-              <w:t>Regresión Lineal</w:t>
+              <w:t xml:space="preserve">Inferencia en Big Data: FDR, </w:t>
+            </w:r>
+            <w:proofErr w:type="spellStart"/>
+            <w:r>
+              <w:t>Bonferroni</w:t>
+            </w:r>
+            <w:proofErr w:type="spellEnd"/>
+            <w:r>
+              <w:t xml:space="preserve"> Test </w:t>
             </w:r>
           </w:p>
         </w:tc>
@@ -1405,10 +1272,7 @@
               <w:cnfStyle w:val="000000000000" w:firstRow="0" w:lastRow="0" w:firstColumn="0" w:lastColumn="0" w:oddVBand="0" w:evenVBand="0" w:oddHBand="0" w:evenHBand="0" w:firstRowFirstColumn="0" w:firstRowLastColumn="0" w:lastRowFirstColumn="0" w:lastRowLastColumn="0"/>
             </w:pPr>
             <w:r>
-              <w:t>Selección de Modelos</w:t>
-            </w:r>
-            <w:r>
-              <w:t>: AIC, BIC, RMSE, LASSO, Ridge</w:t>
+              <w:t>Regresión Lineal</w:t>
             </w:r>
           </w:p>
         </w:tc>
@@ -1455,23 +1319,7 @@
               <w:cnfStyle w:val="000000000000" w:firstRow="0" w:lastRow="0" w:firstColumn="0" w:lastColumn="0" w:oddVBand="0" w:evenVBand="0" w:oddHBand="0" w:evenHBand="0" w:firstRowFirstColumn="0" w:firstRowLastColumn="0" w:lastRowFirstColumn="0" w:lastRowLastColumn="0"/>
             </w:pPr>
             <w:r>
-              <w:t xml:space="preserve">Clasificación: Binaria, </w:t>
-            </w:r>
-            <w:proofErr w:type="spellStart"/>
-            <w:r>
-              <w:t>Multinomial</w:t>
-            </w:r>
-            <w:proofErr w:type="spellEnd"/>
-            <w:r>
-              <w:t xml:space="preserve">, </w:t>
-            </w:r>
-            <w:proofErr w:type="spellStart"/>
-            <w:r>
-              <w:t>Logit</w:t>
-            </w:r>
-            <w:proofErr w:type="spellEnd"/>
-            <w:r>
-              <w:t xml:space="preserve"> </w:t>
+              <w:t>Selección de Modelos: AIC, BIC, RMSE, LASSO, Ridge</w:t>
             </w:r>
           </w:p>
         </w:tc>
@@ -1505,6 +1353,69 @@
             </w:pPr>
             <w:r>
               <w:t>09/02/2021</w:t>
+            </w:r>
+          </w:p>
+        </w:tc>
+        <w:tc>
+          <w:tcPr>
+            <w:tcW w:w="9774" w:type="dxa"/>
+          </w:tcPr>
+          <w:p>
+            <w:pPr>
+              <w:jc w:val="center"/>
+              <w:cnfStyle w:val="000000000000" w:firstRow="0" w:lastRow="0" w:firstColumn="0" w:lastColumn="0" w:oddVBand="0" w:evenVBand="0" w:oddHBand="0" w:evenHBand="0" w:firstRowFirstColumn="0" w:firstRowLastColumn="0" w:lastRowFirstColumn="0" w:lastRowLastColumn="0"/>
+            </w:pPr>
+            <w:r>
+              <w:t xml:space="preserve">Clasificación: Binaria, </w:t>
+            </w:r>
+            <w:proofErr w:type="spellStart"/>
+            <w:r>
+              <w:t>Multinomial</w:t>
+            </w:r>
+            <w:proofErr w:type="spellEnd"/>
+            <w:r>
+              <w:t xml:space="preserve">, </w:t>
+            </w:r>
+            <w:proofErr w:type="spellStart"/>
+            <w:r>
+              <w:t>Logit</w:t>
+            </w:r>
+            <w:proofErr w:type="spellEnd"/>
+            <w:r>
+              <w:t xml:space="preserve"> </w:t>
+            </w:r>
+          </w:p>
+        </w:tc>
+      </w:tr>
+      <w:tr>
+        <w:trPr>
+          <w:trHeight w:val="283"/>
+        </w:trPr>
+        <w:tc>
+          <w:tcPr>
+            <w:cnfStyle w:val="001000000000" w:firstRow="0" w:lastRow="0" w:firstColumn="1" w:lastColumn="0" w:oddVBand="0" w:evenVBand="0" w:oddHBand="0" w:evenHBand="0" w:firstRowFirstColumn="0" w:firstRowLastColumn="0" w:lastRowFirstColumn="0" w:lastRowLastColumn="0"/>
+            <w:tcW w:w="1413" w:type="dxa"/>
+          </w:tcPr>
+          <w:p>
+            <w:pPr>
+              <w:jc w:val="center"/>
+            </w:pPr>
+            <w:r>
+              <w:t>6</w:t>
+            </w:r>
+          </w:p>
+        </w:tc>
+        <w:tc>
+          <w:tcPr>
+            <w:tcW w:w="3118" w:type="dxa"/>
+          </w:tcPr>
+          <w:p>
+            <w:pPr>
+              <w:jc w:val="center"/>
+              <w:cnfStyle w:val="000000000000" w:firstRow="0" w:lastRow="0" w:firstColumn="0" w:lastColumn="0" w:oddVBand="0" w:evenVBand="0" w:oddHBand="0" w:evenHBand="0" w:firstRowFirstColumn="0" w:firstRowLastColumn="0" w:lastRowFirstColumn="0" w:lastRowLastColumn="0"/>
+            </w:pPr>
+            <w:r>
+              <w:t>16/02/2021</w:t>
             </w:r>
           </w:p>
         </w:tc>
@@ -1556,7 +1467,7 @@
               <w:jc w:val="center"/>
             </w:pPr>
             <w:r>
-              <w:t>6</w:t>
+              <w:t>7</w:t>
             </w:r>
           </w:p>
         </w:tc>
@@ -1570,7 +1481,7 @@
               <w:cnfStyle w:val="000000000000" w:firstRow="0" w:lastRow="0" w:firstColumn="0" w:lastColumn="0" w:oddVBand="0" w:evenVBand="0" w:oddHBand="0" w:evenHBand="0" w:firstRowFirstColumn="0" w:firstRowLastColumn="0" w:lastRowFirstColumn="0" w:lastRowLastColumn="0"/>
             </w:pPr>
             <w:r>
-              <w:t>16/02/2021</w:t>
+              <w:t>23/02/2021</w:t>
             </w:r>
           </w:p>
         </w:tc>
@@ -1582,42 +1493,20 @@
             <w:pPr>
               <w:jc w:val="center"/>
               <w:cnfStyle w:val="000000000000" w:firstRow="0" w:lastRow="0" w:firstColumn="0" w:lastColumn="0" w:oddVBand="0" w:evenVBand="0" w:oddHBand="0" w:evenHBand="0" w:firstRowFirstColumn="0" w:firstRowLastColumn="0" w:lastRowFirstColumn="0" w:lastRowLastColumn="0"/>
+              <w:rPr>
+                <w:b/>
+                <w:bCs/>
+                <w:lang w:val="en-US"/>
+              </w:rPr>
             </w:pPr>
             <w:r>
-              <w:t xml:space="preserve">Árboles de </w:t>
-            </w:r>
-            <w:proofErr w:type="spellStart"/>
-            <w:r>
-              <w:t>decision</w:t>
-            </w:r>
-            <w:proofErr w:type="spellEnd"/>
-            <w:r>
-              <w:t xml:space="preserve"> 2: </w:t>
-            </w:r>
-            <w:proofErr w:type="spellStart"/>
-            <w:r>
-              <w:t>XgBoosting</w:t>
-            </w:r>
-            <w:proofErr w:type="spellEnd"/>
-            <w:r>
-              <w:t xml:space="preserve"> y </w:t>
-            </w:r>
-            <w:proofErr w:type="spellStart"/>
-            <w:r>
-              <w:t>Rando</w:t>
-            </w:r>
-            <w:r>
-              <w:t>m</w:t>
-            </w:r>
-            <w:proofErr w:type="spellEnd"/>
-            <w:r>
-              <w:t xml:space="preserve"> </w:t>
-            </w:r>
-            <w:proofErr w:type="spellStart"/>
-            <w:r>
-              <w:t>Forests</w:t>
-            </w:r>
-            <w:proofErr w:type="spellEnd"/>
+              <w:rPr>
+                <w:b/>
+                <w:bCs/>
+                <w:lang w:val="en-US"/>
+              </w:rPr>
+              <w:t>Invited Speaker 1: Head of Data Science Cinépolis</w:t>
+            </w:r>
           </w:p>
         </w:tc>
       </w:tr>
@@ -1635,7 +1524,7 @@
               <w:jc w:val="center"/>
             </w:pPr>
             <w:r>
-              <w:t>7</w:t>
+              <w:t>8</w:t>
             </w:r>
           </w:p>
         </w:tc>
@@ -1649,7 +1538,95 @@
               <w:cnfStyle w:val="000000000000" w:firstRow="0" w:lastRow="0" w:firstColumn="0" w:lastColumn="0" w:oddVBand="0" w:evenVBand="0" w:oddHBand="0" w:evenHBand="0" w:firstRowFirstColumn="0" w:firstRowLastColumn="0" w:lastRowFirstColumn="0" w:lastRowLastColumn="0"/>
             </w:pPr>
             <w:r>
-              <w:t>23/02/2021</w:t>
+              <w:t>02/03/2021</w:t>
+            </w:r>
+          </w:p>
+        </w:tc>
+        <w:tc>
+          <w:tcPr>
+            <w:tcW w:w="9774" w:type="dxa"/>
+          </w:tcPr>
+          <w:p>
+            <w:pPr>
+              <w:jc w:val="center"/>
+              <w:cnfStyle w:val="000000000000" w:firstRow="0" w:lastRow="0" w:firstColumn="0" w:lastColumn="0" w:oddVBand="0" w:evenVBand="0" w:oddHBand="0" w:evenHBand="0" w:firstRowFirstColumn="0" w:firstRowLastColumn="0" w:lastRowFirstColumn="0" w:lastRowLastColumn="0"/>
+              <w:rPr>
+                <w:lang w:val="en-US"/>
+              </w:rPr>
+            </w:pPr>
+            <w:r>
+              <w:t xml:space="preserve">Árboles de </w:t>
+            </w:r>
+            <w:proofErr w:type="spellStart"/>
+            <w:r>
+              <w:t>decision</w:t>
+            </w:r>
+            <w:proofErr w:type="spellEnd"/>
+            <w:r>
+              <w:t xml:space="preserve"> 2: </w:t>
+            </w:r>
+            <w:proofErr w:type="spellStart"/>
+            <w:r>
+              <w:t>X</w:t>
+            </w:r>
+            <w:r>
+              <w:t>G</w:t>
+            </w:r>
+            <w:r>
+              <w:t>Boosting</w:t>
+            </w:r>
+            <w:proofErr w:type="spellEnd"/>
+            <w:r>
+              <w:t xml:space="preserve"> y </w:t>
+            </w:r>
+            <w:proofErr w:type="spellStart"/>
+            <w:r>
+              <w:t>Rando</w:t>
+            </w:r>
+            <w:r>
+              <w:t>m</w:t>
+            </w:r>
+            <w:proofErr w:type="spellEnd"/>
+            <w:r>
+              <w:t xml:space="preserve"> </w:t>
+            </w:r>
+            <w:proofErr w:type="spellStart"/>
+            <w:r>
+              <w:t>Forests</w:t>
+            </w:r>
+            <w:proofErr w:type="spellEnd"/>
+          </w:p>
+        </w:tc>
+      </w:tr>
+      <w:tr>
+        <w:trPr>
+          <w:trHeight w:val="268"/>
+        </w:trPr>
+        <w:tc>
+          <w:tcPr>
+            <w:cnfStyle w:val="001000000000" w:firstRow="0" w:lastRow="0" w:firstColumn="1" w:lastColumn="0" w:oddVBand="0" w:evenVBand="0" w:oddHBand="0" w:evenHBand="0" w:firstRowFirstColumn="0" w:firstRowLastColumn="0" w:lastRowFirstColumn="0" w:lastRowLastColumn="0"/>
+            <w:tcW w:w="1413" w:type="dxa"/>
+          </w:tcPr>
+          <w:p>
+            <w:pPr>
+              <w:jc w:val="center"/>
+            </w:pPr>
+            <w:r>
+              <w:t>9</w:t>
+            </w:r>
+          </w:p>
+        </w:tc>
+        <w:tc>
+          <w:tcPr>
+            <w:tcW w:w="3118" w:type="dxa"/>
+          </w:tcPr>
+          <w:p>
+            <w:pPr>
+              <w:jc w:val="center"/>
+              <w:cnfStyle w:val="000000000000" w:firstRow="0" w:lastRow="0" w:firstColumn="0" w:lastColumn="0" w:oddVBand="0" w:evenVBand="0" w:oddHBand="0" w:evenHBand="0" w:firstRowFirstColumn="0" w:firstRowLastColumn="0" w:lastRowFirstColumn="0" w:lastRowLastColumn="0"/>
+            </w:pPr>
+            <w:r>
+              <w:t>09/03/2021</w:t>
             </w:r>
           </w:p>
         </w:tc>
@@ -1694,7 +1671,7 @@
               <w:jc w:val="center"/>
             </w:pPr>
             <w:r>
-              <w:t>8</w:t>
+              <w:t>10</w:t>
             </w:r>
           </w:p>
         </w:tc>
@@ -1708,7 +1685,7 @@
               <w:cnfStyle w:val="000000000000" w:firstRow="0" w:lastRow="0" w:firstColumn="0" w:lastColumn="0" w:oddVBand="0" w:evenVBand="0" w:oddHBand="0" w:evenHBand="0" w:firstRowFirstColumn="0" w:firstRowLastColumn="0" w:lastRowFirstColumn="0" w:lastRowLastColumn="0"/>
             </w:pPr>
             <w:r>
-              <w:t>02/03/2021</w:t>
+              <w:t>16/03/2021</w:t>
             </w:r>
           </w:p>
         </w:tc>
@@ -1732,6 +1709,287 @@
             <w:r>
               <w:t>: PCA, PCR, PLS</w:t>
             </w:r>
+          </w:p>
+        </w:tc>
+      </w:tr>
+      <w:tr>
+        <w:trPr>
+          <w:trHeight w:val="283"/>
+        </w:trPr>
+        <w:tc>
+          <w:tcPr>
+            <w:cnfStyle w:val="001000000000" w:firstRow="0" w:lastRow="0" w:firstColumn="1" w:lastColumn="0" w:oddVBand="0" w:evenVBand="0" w:oddHBand="0" w:evenHBand="0" w:firstRowFirstColumn="0" w:firstRowLastColumn="0" w:lastRowFirstColumn="0" w:lastRowLastColumn="0"/>
+            <w:tcW w:w="1413" w:type="dxa"/>
+          </w:tcPr>
+          <w:p>
+            <w:pPr>
+              <w:jc w:val="center"/>
+            </w:pPr>
+            <w:r>
+              <w:t>11</w:t>
+            </w:r>
+          </w:p>
+        </w:tc>
+        <w:tc>
+          <w:tcPr>
+            <w:tcW w:w="3118" w:type="dxa"/>
+          </w:tcPr>
+          <w:p>
+            <w:pPr>
+              <w:jc w:val="center"/>
+              <w:cnfStyle w:val="000000000000" w:firstRow="0" w:lastRow="0" w:firstColumn="0" w:lastColumn="0" w:oddVBand="0" w:evenVBand="0" w:oddHBand="0" w:evenHBand="0" w:firstRowFirstColumn="0" w:firstRowLastColumn="0" w:lastRowFirstColumn="0" w:lastRowLastColumn="0"/>
+            </w:pPr>
+            <w:r>
+              <w:t>23/03/2021</w:t>
+            </w:r>
+          </w:p>
+        </w:tc>
+        <w:tc>
+          <w:tcPr>
+            <w:tcW w:w="9774" w:type="dxa"/>
+          </w:tcPr>
+          <w:p>
+            <w:pPr>
+              <w:jc w:val="center"/>
+              <w:cnfStyle w:val="000000000000" w:firstRow="0" w:lastRow="0" w:firstColumn="0" w:lastColumn="0" w:oddVBand="0" w:evenVBand="0" w:oddHBand="0" w:evenHBand="0" w:firstRowFirstColumn="0" w:firstRowLastColumn="0" w:lastRowFirstColumn="0" w:lastRowLastColumn="0"/>
+              <w:rPr>
+                <w:b/>
+                <w:bCs/>
+                <w:lang w:val="en-US"/>
+              </w:rPr>
+            </w:pPr>
+            <w:r>
+              <w:rPr>
+                <w:b/>
+                <w:bCs/>
+                <w:lang w:val="en-US"/>
+              </w:rPr>
+              <w:t xml:space="preserve">Invited Speaker 2: Head of Data Science MABE </w:t>
+            </w:r>
+          </w:p>
+        </w:tc>
+      </w:tr>
+      <w:tr>
+        <w:trPr>
+          <w:trHeight w:val="283"/>
+        </w:trPr>
+        <w:tc>
+          <w:tcPr>
+            <w:cnfStyle w:val="001000000000" w:firstRow="0" w:lastRow="0" w:firstColumn="1" w:lastColumn="0" w:oddVBand="0" w:evenVBand="0" w:oddHBand="0" w:evenHBand="0" w:firstRowFirstColumn="0" w:firstRowLastColumn="0" w:lastRowFirstColumn="0" w:lastRowLastColumn="0"/>
+            <w:tcW w:w="1413" w:type="dxa"/>
+          </w:tcPr>
+          <w:p>
+            <w:pPr>
+              <w:jc w:val="center"/>
+            </w:pPr>
+            <w:r>
+              <w:t>12</w:t>
+            </w:r>
+          </w:p>
+        </w:tc>
+        <w:tc>
+          <w:tcPr>
+            <w:tcW w:w="3118" w:type="dxa"/>
+          </w:tcPr>
+          <w:p>
+            <w:pPr>
+              <w:jc w:val="center"/>
+              <w:cnfStyle w:val="000000000000" w:firstRow="0" w:lastRow="0" w:firstColumn="0" w:lastColumn="0" w:oddVBand="0" w:evenVBand="0" w:oddHBand="0" w:evenHBand="0" w:firstRowFirstColumn="0" w:firstRowLastColumn="0" w:lastRowFirstColumn="0" w:lastRowLastColumn="0"/>
+            </w:pPr>
+            <w:r>
+              <w:t>06/04/2021</w:t>
+            </w:r>
+          </w:p>
+        </w:tc>
+        <w:tc>
+          <w:tcPr>
+            <w:tcW w:w="9774" w:type="dxa"/>
+          </w:tcPr>
+          <w:p>
+            <w:pPr>
+              <w:jc w:val="center"/>
+              <w:cnfStyle w:val="000000000000" w:firstRow="0" w:lastRow="0" w:firstColumn="0" w:lastColumn="0" w:oddVBand="0" w:evenVBand="0" w:oddHBand="0" w:evenHBand="0" w:firstRowFirstColumn="0" w:firstRowLastColumn="0" w:lastRowFirstColumn="0" w:lastRowLastColumn="0"/>
+            </w:pPr>
+            <w:r>
+              <w:t xml:space="preserve">Text </w:t>
+            </w:r>
+            <w:proofErr w:type="spellStart"/>
+            <w:r>
+              <w:t>Analysis</w:t>
+            </w:r>
+            <w:proofErr w:type="spellEnd"/>
+            <w:r>
+              <w:t xml:space="preserve"> </w:t>
+            </w:r>
+          </w:p>
+        </w:tc>
+      </w:tr>
+      <w:tr>
+        <w:trPr>
+          <w:trHeight w:val="283"/>
+        </w:trPr>
+        <w:tc>
+          <w:tcPr>
+            <w:cnfStyle w:val="001000000000" w:firstRow="0" w:lastRow="0" w:firstColumn="1" w:lastColumn="0" w:oddVBand="0" w:evenVBand="0" w:oddHBand="0" w:evenHBand="0" w:firstRowFirstColumn="0" w:firstRowLastColumn="0" w:lastRowFirstColumn="0" w:lastRowLastColumn="0"/>
+            <w:tcW w:w="1413" w:type="dxa"/>
+          </w:tcPr>
+          <w:p>
+            <w:pPr>
+              <w:jc w:val="center"/>
+            </w:pPr>
+            <w:r>
+              <w:t>13</w:t>
+            </w:r>
+          </w:p>
+        </w:tc>
+        <w:tc>
+          <w:tcPr>
+            <w:tcW w:w="3118" w:type="dxa"/>
+          </w:tcPr>
+          <w:p>
+            <w:pPr>
+              <w:jc w:val="center"/>
+              <w:cnfStyle w:val="000000000000" w:firstRow="0" w:lastRow="0" w:firstColumn="0" w:lastColumn="0" w:oddVBand="0" w:evenVBand="0" w:oddHBand="0" w:evenHBand="0" w:firstRowFirstColumn="0" w:firstRowLastColumn="0" w:lastRowFirstColumn="0" w:lastRowLastColumn="0"/>
+            </w:pPr>
+            <w:r>
+              <w:t>13/04/2021</w:t>
+            </w:r>
+          </w:p>
+        </w:tc>
+        <w:tc>
+          <w:tcPr>
+            <w:tcW w:w="9774" w:type="dxa"/>
+          </w:tcPr>
+          <w:p>
+            <w:pPr>
+              <w:jc w:val="center"/>
+              <w:cnfStyle w:val="000000000000" w:firstRow="0" w:lastRow="0" w:firstColumn="0" w:lastColumn="0" w:oddVBand="0" w:evenVBand="0" w:oddHBand="0" w:evenHBand="0" w:firstRowFirstColumn="0" w:firstRowLastColumn="0" w:lastRowFirstColumn="0" w:lastRowLastColumn="0"/>
+            </w:pPr>
+            <w:r>
+              <w:t>Inferencia Causal 1: Experimentación</w:t>
+            </w:r>
+          </w:p>
+        </w:tc>
+      </w:tr>
+      <w:tr>
+        <w:trPr>
+          <w:trHeight w:val="283"/>
+        </w:trPr>
+        <w:tc>
+          <w:tcPr>
+            <w:cnfStyle w:val="001000000000" w:firstRow="0" w:lastRow="0" w:firstColumn="1" w:lastColumn="0" w:oddVBand="0" w:evenVBand="0" w:oddHBand="0" w:evenHBand="0" w:firstRowFirstColumn="0" w:firstRowLastColumn="0" w:lastRowFirstColumn="0" w:lastRowLastColumn="0"/>
+            <w:tcW w:w="1413" w:type="dxa"/>
+          </w:tcPr>
+          <w:p>
+            <w:pPr>
+              <w:jc w:val="center"/>
+            </w:pPr>
+            <w:r>
+              <w:t>14</w:t>
+            </w:r>
+          </w:p>
+        </w:tc>
+        <w:tc>
+          <w:tcPr>
+            <w:tcW w:w="3118" w:type="dxa"/>
+          </w:tcPr>
+          <w:p>
+            <w:pPr>
+              <w:jc w:val="center"/>
+              <w:cnfStyle w:val="000000000000" w:firstRow="0" w:lastRow="0" w:firstColumn="0" w:lastColumn="0" w:oddVBand="0" w:evenVBand="0" w:oddHBand="0" w:evenHBand="0" w:firstRowFirstColumn="0" w:firstRowLastColumn="0" w:lastRowFirstColumn="0" w:lastRowLastColumn="0"/>
+            </w:pPr>
+            <w:r>
+              <w:t>20/04/2021</w:t>
+            </w:r>
+          </w:p>
+        </w:tc>
+        <w:tc>
+          <w:tcPr>
+            <w:tcW w:w="9774" w:type="dxa"/>
+          </w:tcPr>
+          <w:p>
+            <w:pPr>
+              <w:jc w:val="center"/>
+              <w:cnfStyle w:val="000000000000" w:firstRow="0" w:lastRow="0" w:firstColumn="0" w:lastColumn="0" w:oddVBand="0" w:evenVBand="0" w:oddHBand="0" w:evenHBand="0" w:firstRowFirstColumn="0" w:firstRowLastColumn="0" w:lastRowFirstColumn="0" w:lastRowLastColumn="0"/>
+            </w:pPr>
+            <w:r>
+              <w:rPr>
+                <w:b/>
+                <w:bCs/>
+                <w:lang w:val="en-US"/>
+              </w:rPr>
+              <w:t xml:space="preserve">Invited Speaker 3: Chief Analytics Officer </w:t>
+            </w:r>
+            <w:proofErr w:type="spellStart"/>
+            <w:r>
+              <w:rPr>
+                <w:b/>
+                <w:bCs/>
+                <w:lang w:val="en-US"/>
+              </w:rPr>
+              <w:t>Banorte</w:t>
+            </w:r>
+            <w:proofErr w:type="spellEnd"/>
+            <w:r>
+              <w:rPr>
+                <w:b/>
+                <w:bCs/>
+                <w:lang w:val="en-US"/>
+              </w:rPr>
+              <w:t xml:space="preserve"> </w:t>
+            </w:r>
+          </w:p>
+        </w:tc>
+      </w:tr>
+      <w:tr>
+        <w:trPr>
+          <w:trHeight w:val="283"/>
+        </w:trPr>
+        <w:tc>
+          <w:tcPr>
+            <w:cnfStyle w:val="001000000000" w:firstRow="0" w:lastRow="0" w:firstColumn="1" w:lastColumn="0" w:oddVBand="0" w:evenVBand="0" w:oddHBand="0" w:evenHBand="0" w:firstRowFirstColumn="0" w:firstRowLastColumn="0" w:lastRowFirstColumn="0" w:lastRowLastColumn="0"/>
+            <w:tcW w:w="1413" w:type="dxa"/>
+          </w:tcPr>
+          <w:p>
+            <w:pPr>
+              <w:jc w:val="center"/>
+            </w:pPr>
+            <w:r>
+              <w:t>15</w:t>
+            </w:r>
+          </w:p>
+        </w:tc>
+        <w:tc>
+          <w:tcPr>
+            <w:tcW w:w="3118" w:type="dxa"/>
+          </w:tcPr>
+          <w:p>
+            <w:pPr>
+              <w:jc w:val="center"/>
+              <w:cnfStyle w:val="000000000000" w:firstRow="0" w:lastRow="0" w:firstColumn="0" w:lastColumn="0" w:oddVBand="0" w:evenVBand="0" w:oddHBand="0" w:evenHBand="0" w:firstRowFirstColumn="0" w:firstRowLastColumn="0" w:lastRowFirstColumn="0" w:lastRowLastColumn="0"/>
+            </w:pPr>
+            <w:r>
+              <w:t>27/04/2021</w:t>
+            </w:r>
+          </w:p>
+        </w:tc>
+        <w:tc>
+          <w:tcPr>
+            <w:tcW w:w="9774" w:type="dxa"/>
+          </w:tcPr>
+          <w:p>
+            <w:pPr>
+              <w:jc w:val="center"/>
+              <w:cnfStyle w:val="000000000000" w:firstRow="0" w:lastRow="0" w:firstColumn="0" w:lastColumn="0" w:oddVBand="0" w:evenVBand="0" w:oddHBand="0" w:evenHBand="0" w:firstRowFirstColumn="0" w:firstRowLastColumn="0" w:lastRowFirstColumn="0" w:lastRowLastColumn="0"/>
+            </w:pPr>
+            <w:r>
+              <w:t xml:space="preserve">Inferencia Causal 2: Métodos </w:t>
+            </w:r>
+            <w:proofErr w:type="spellStart"/>
+            <w:r>
+              <w:t>Cuasiexperimentales</w:t>
+            </w:r>
+            <w:proofErr w:type="spellEnd"/>
           </w:p>
         </w:tc>
       </w:tr>
@@ -1749,7 +2007,7 @@
               <w:jc w:val="center"/>
             </w:pPr>
             <w:r>
-              <w:t>9</w:t>
+              <w:t>16</w:t>
             </w:r>
           </w:p>
         </w:tc>
@@ -1763,7 +2021,7 @@
               <w:cnfStyle w:val="000000000000" w:firstRow="0" w:lastRow="0" w:firstColumn="0" w:lastColumn="0" w:oddVBand="0" w:evenVBand="0" w:oddHBand="0" w:evenHBand="0" w:firstRowFirstColumn="0" w:firstRowLastColumn="0" w:lastRowFirstColumn="0" w:lastRowLastColumn="0"/>
             </w:pPr>
             <w:r>
-              <w:t>09/03/2021</w:t>
+              <w:t>04/05/2021</w:t>
             </w:r>
           </w:p>
         </w:tc>
@@ -1775,306 +2033,14 @@
             <w:pPr>
               <w:jc w:val="center"/>
               <w:cnfStyle w:val="000000000000" w:firstRow="0" w:lastRow="0" w:firstColumn="0" w:lastColumn="0" w:oddVBand="0" w:evenVBand="0" w:oddHBand="0" w:evenHBand="0" w:firstRowFirstColumn="0" w:firstRowLastColumn="0" w:lastRowFirstColumn="0" w:lastRowLastColumn="0"/>
+              <w:rPr>
+                <w:b/>
+                <w:bCs/>
+                <w:lang w:val="en-US"/>
+              </w:rPr>
             </w:pPr>
             <w:r>
-              <w:t xml:space="preserve">Text </w:t>
-            </w:r>
-            <w:proofErr w:type="spellStart"/>
-            <w:r>
-              <w:t>Analysis</w:t>
-            </w:r>
-            <w:proofErr w:type="spellEnd"/>
-            <w:r>
-              <w:t xml:space="preserve"> </w:t>
-            </w:r>
-          </w:p>
-        </w:tc>
-      </w:tr>
-      <w:tr>
-        <w:trPr>
-          <w:trHeight w:val="283"/>
-        </w:trPr>
-        <w:tc>
-          <w:tcPr>
-            <w:cnfStyle w:val="001000000000" w:firstRow="0" w:lastRow="0" w:firstColumn="1" w:lastColumn="0" w:oddVBand="0" w:evenVBand="0" w:oddHBand="0" w:evenHBand="0" w:firstRowFirstColumn="0" w:firstRowLastColumn="0" w:lastRowFirstColumn="0" w:lastRowLastColumn="0"/>
-            <w:tcW w:w="1413" w:type="dxa"/>
-          </w:tcPr>
-          <w:p>
-            <w:pPr>
-              <w:jc w:val="center"/>
-            </w:pPr>
-            <w:r>
-              <w:t>10</w:t>
-            </w:r>
-          </w:p>
-        </w:tc>
-        <w:tc>
-          <w:tcPr>
-            <w:tcW w:w="3118" w:type="dxa"/>
-          </w:tcPr>
-          <w:p>
-            <w:pPr>
-              <w:jc w:val="center"/>
-              <w:cnfStyle w:val="000000000000" w:firstRow="0" w:lastRow="0" w:firstColumn="0" w:lastColumn="0" w:oddVBand="0" w:evenVBand="0" w:oddHBand="0" w:evenHBand="0" w:firstRowFirstColumn="0" w:firstRowLastColumn="0" w:lastRowFirstColumn="0" w:lastRowLastColumn="0"/>
-            </w:pPr>
-            <w:r>
-              <w:t>16/03/2021</w:t>
-            </w:r>
-          </w:p>
-        </w:tc>
-        <w:tc>
-          <w:tcPr>
-            <w:tcW w:w="9774" w:type="dxa"/>
-          </w:tcPr>
-          <w:p>
-            <w:pPr>
-              <w:jc w:val="center"/>
-              <w:cnfStyle w:val="000000000000" w:firstRow="0" w:lastRow="0" w:firstColumn="0" w:lastColumn="0" w:oddVBand="0" w:evenVBand="0" w:oddHBand="0" w:evenHBand="0" w:firstRowFirstColumn="0" w:firstRowLastColumn="0" w:lastRowFirstColumn="0" w:lastRowLastColumn="0"/>
-            </w:pPr>
-            <w:r>
-              <w:t>Inferencia Causal 1: Experimentación</w:t>
-            </w:r>
-          </w:p>
-        </w:tc>
-      </w:tr>
-      <w:tr>
-        <w:trPr>
-          <w:trHeight w:val="283"/>
-        </w:trPr>
-        <w:tc>
-          <w:tcPr>
-            <w:cnfStyle w:val="001000000000" w:firstRow="0" w:lastRow="0" w:firstColumn="1" w:lastColumn="0" w:oddVBand="0" w:evenVBand="0" w:oddHBand="0" w:evenHBand="0" w:firstRowFirstColumn="0" w:firstRowLastColumn="0" w:lastRowFirstColumn="0" w:lastRowLastColumn="0"/>
-            <w:tcW w:w="1413" w:type="dxa"/>
-          </w:tcPr>
-          <w:p>
-            <w:pPr>
-              <w:jc w:val="center"/>
-            </w:pPr>
-            <w:r>
-              <w:t>11</w:t>
-            </w:r>
-          </w:p>
-        </w:tc>
-        <w:tc>
-          <w:tcPr>
-            <w:tcW w:w="3118" w:type="dxa"/>
-          </w:tcPr>
-          <w:p>
-            <w:pPr>
-              <w:jc w:val="center"/>
-              <w:cnfStyle w:val="000000000000" w:firstRow="0" w:lastRow="0" w:firstColumn="0" w:lastColumn="0" w:oddVBand="0" w:evenVBand="0" w:oddHBand="0" w:evenHBand="0" w:firstRowFirstColumn="0" w:firstRowLastColumn="0" w:lastRowFirstColumn="0" w:lastRowLastColumn="0"/>
-            </w:pPr>
-            <w:r>
-              <w:t>23/03/2021</w:t>
-            </w:r>
-          </w:p>
-        </w:tc>
-        <w:tc>
-          <w:tcPr>
-            <w:tcW w:w="9774" w:type="dxa"/>
-          </w:tcPr>
-          <w:p>
-            <w:pPr>
-              <w:jc w:val="center"/>
-              <w:cnfStyle w:val="000000000000" w:firstRow="0" w:lastRow="0" w:firstColumn="0" w:lastColumn="0" w:oddVBand="0" w:evenVBand="0" w:oddHBand="0" w:evenHBand="0" w:firstRowFirstColumn="0" w:firstRowLastColumn="0" w:lastRowFirstColumn="0" w:lastRowLastColumn="0"/>
-            </w:pPr>
-            <w:r>
-              <w:t xml:space="preserve">Inferencia Causal 2: Métodos </w:t>
-            </w:r>
-            <w:proofErr w:type="spellStart"/>
-            <w:r>
-              <w:t>Cuasiexperimentales</w:t>
-            </w:r>
-            <w:proofErr w:type="spellEnd"/>
-          </w:p>
-        </w:tc>
-      </w:tr>
-      <w:tr>
-        <w:trPr>
-          <w:trHeight w:val="283"/>
-        </w:trPr>
-        <w:tc>
-          <w:tcPr>
-            <w:cnfStyle w:val="001000000000" w:firstRow="0" w:lastRow="0" w:firstColumn="1" w:lastColumn="0" w:oddVBand="0" w:evenVBand="0" w:oddHBand="0" w:evenHBand="0" w:firstRowFirstColumn="0" w:firstRowLastColumn="0" w:lastRowFirstColumn="0" w:lastRowLastColumn="0"/>
-            <w:tcW w:w="1413" w:type="dxa"/>
-          </w:tcPr>
-          <w:p>
-            <w:pPr>
-              <w:jc w:val="center"/>
-            </w:pPr>
-            <w:r>
-              <w:t>12</w:t>
-            </w:r>
-          </w:p>
-        </w:tc>
-        <w:tc>
-          <w:tcPr>
-            <w:tcW w:w="3118" w:type="dxa"/>
-          </w:tcPr>
-          <w:p>
-            <w:pPr>
-              <w:jc w:val="center"/>
-              <w:cnfStyle w:val="000000000000" w:firstRow="0" w:lastRow="0" w:firstColumn="0" w:lastColumn="0" w:oddVBand="0" w:evenVBand="0" w:oddHBand="0" w:evenHBand="0" w:firstRowFirstColumn="0" w:firstRowLastColumn="0" w:lastRowFirstColumn="0" w:lastRowLastColumn="0"/>
-            </w:pPr>
-            <w:r>
-              <w:t>06/04/2021</w:t>
-            </w:r>
-          </w:p>
-        </w:tc>
-        <w:tc>
-          <w:tcPr>
-            <w:tcW w:w="9774" w:type="dxa"/>
-          </w:tcPr>
-          <w:p>
-            <w:pPr>
-              <w:jc w:val="center"/>
-              <w:cnfStyle w:val="000000000000" w:firstRow="0" w:lastRow="0" w:firstColumn="0" w:lastColumn="0" w:oddVBand="0" w:evenVBand="0" w:oddHBand="0" w:evenHBand="0" w:firstRowFirstColumn="0" w:firstRowLastColumn="0" w:lastRowFirstColumn="0" w:lastRowLastColumn="0"/>
-            </w:pPr>
-            <w:r>
-              <w:t xml:space="preserve">Causal Machine Learning </w:t>
-            </w:r>
-          </w:p>
-        </w:tc>
-      </w:tr>
-      <w:tr>
-        <w:trPr>
-          <w:trHeight w:val="283"/>
-        </w:trPr>
-        <w:tc>
-          <w:tcPr>
-            <w:cnfStyle w:val="001000000000" w:firstRow="0" w:lastRow="0" w:firstColumn="1" w:lastColumn="0" w:oddVBand="0" w:evenVBand="0" w:oddHBand="0" w:evenHBand="0" w:firstRowFirstColumn="0" w:firstRowLastColumn="0" w:lastRowFirstColumn="0" w:lastRowLastColumn="0"/>
-            <w:tcW w:w="1413" w:type="dxa"/>
-          </w:tcPr>
-          <w:p>
-            <w:pPr>
-              <w:jc w:val="center"/>
-            </w:pPr>
-            <w:r>
-              <w:t>13</w:t>
-            </w:r>
-          </w:p>
-        </w:tc>
-        <w:tc>
-          <w:tcPr>
-            <w:tcW w:w="3118" w:type="dxa"/>
-          </w:tcPr>
-          <w:p>
-            <w:pPr>
-              <w:jc w:val="center"/>
-              <w:cnfStyle w:val="000000000000" w:firstRow="0" w:lastRow="0" w:firstColumn="0" w:lastColumn="0" w:oddVBand="0" w:evenVBand="0" w:oddHBand="0" w:evenHBand="0" w:firstRowFirstColumn="0" w:firstRowLastColumn="0" w:lastRowFirstColumn="0" w:lastRowLastColumn="0"/>
-            </w:pPr>
-            <w:r>
-              <w:t>13/04/2021</w:t>
-            </w:r>
-          </w:p>
-        </w:tc>
-        <w:tc>
-          <w:tcPr>
-            <w:tcW w:w="9774" w:type="dxa"/>
-          </w:tcPr>
-          <w:p>
-            <w:pPr>
-              <w:jc w:val="center"/>
-              <w:cnfStyle w:val="000000000000" w:firstRow="0" w:lastRow="0" w:firstColumn="0" w:lastColumn="0" w:oddVBand="0" w:evenVBand="0" w:oddHBand="0" w:evenHBand="0" w:firstRowFirstColumn="0" w:firstRowLastColumn="0" w:lastRowFirstColumn="0" w:lastRowLastColumn="0"/>
-            </w:pPr>
-            <w:r>
-              <w:t>JAM</w:t>
-            </w:r>
-          </w:p>
-        </w:tc>
-      </w:tr>
-      <w:tr>
-        <w:trPr>
-          <w:trHeight w:val="283"/>
-        </w:trPr>
-        <w:tc>
-          <w:tcPr>
-            <w:cnfStyle w:val="001000000000" w:firstRow="0" w:lastRow="0" w:firstColumn="1" w:lastColumn="0" w:oddVBand="0" w:evenVBand="0" w:oddHBand="0" w:evenHBand="0" w:firstRowFirstColumn="0" w:firstRowLastColumn="0" w:lastRowFirstColumn="0" w:lastRowLastColumn="0"/>
-            <w:tcW w:w="1413" w:type="dxa"/>
-          </w:tcPr>
-          <w:p>
-            <w:pPr>
-              <w:jc w:val="center"/>
-            </w:pPr>
-            <w:r>
-              <w:t>14</w:t>
-            </w:r>
-          </w:p>
-        </w:tc>
-        <w:tc>
-          <w:tcPr>
-            <w:tcW w:w="3118" w:type="dxa"/>
-          </w:tcPr>
-          <w:p>
-            <w:pPr>
-              <w:jc w:val="center"/>
-              <w:cnfStyle w:val="000000000000" w:firstRow="0" w:lastRow="0" w:firstColumn="0" w:lastColumn="0" w:oddVBand="0" w:evenVBand="0" w:oddHBand="0" w:evenHBand="0" w:firstRowFirstColumn="0" w:firstRowLastColumn="0" w:lastRowFirstColumn="0" w:lastRowLastColumn="0"/>
-            </w:pPr>
-            <w:r>
-              <w:t>20/04/2021</w:t>
-            </w:r>
-          </w:p>
-        </w:tc>
-        <w:tc>
-          <w:tcPr>
-            <w:tcW w:w="9774" w:type="dxa"/>
-          </w:tcPr>
-          <w:p>
-            <w:pPr>
-              <w:jc w:val="center"/>
-              <w:cnfStyle w:val="000000000000" w:firstRow="0" w:lastRow="0" w:firstColumn="0" w:lastColumn="0" w:oddVBand="0" w:evenVBand="0" w:oddHBand="0" w:evenHBand="0" w:firstRowFirstColumn="0" w:firstRowLastColumn="0" w:lastRowFirstColumn="0" w:lastRowLastColumn="0"/>
-            </w:pPr>
-            <w:proofErr w:type="spellStart"/>
-            <w:r>
-              <w:t>Gerry</w:t>
-            </w:r>
-            <w:proofErr w:type="spellEnd"/>
-          </w:p>
-        </w:tc>
-      </w:tr>
-      <w:tr>
-        <w:trPr>
-          <w:trHeight w:val="283"/>
-        </w:trPr>
-        <w:tc>
-          <w:tcPr>
-            <w:cnfStyle w:val="001000000000" w:firstRow="0" w:lastRow="0" w:firstColumn="1" w:lastColumn="0" w:oddVBand="0" w:evenVBand="0" w:oddHBand="0" w:evenHBand="0" w:firstRowFirstColumn="0" w:firstRowLastColumn="0" w:lastRowFirstColumn="0" w:lastRowLastColumn="0"/>
-            <w:tcW w:w="1413" w:type="dxa"/>
-          </w:tcPr>
-          <w:p>
-            <w:pPr>
-              <w:jc w:val="center"/>
-            </w:pPr>
-            <w:r>
-              <w:t>15</w:t>
-            </w:r>
-          </w:p>
-        </w:tc>
-        <w:tc>
-          <w:tcPr>
-            <w:tcW w:w="3118" w:type="dxa"/>
-          </w:tcPr>
-          <w:p>
-            <w:pPr>
-              <w:jc w:val="center"/>
-              <w:cnfStyle w:val="000000000000" w:firstRow="0" w:lastRow="0" w:firstColumn="0" w:lastColumn="0" w:oddVBand="0" w:evenVBand="0" w:oddHBand="0" w:evenHBand="0" w:firstRowFirstColumn="0" w:firstRowLastColumn="0" w:lastRowFirstColumn="0" w:lastRowLastColumn="0"/>
-            </w:pPr>
-            <w:r>
-              <w:t>27/04/2021</w:t>
-            </w:r>
-          </w:p>
-        </w:tc>
-        <w:tc>
-          <w:tcPr>
-            <w:tcW w:w="9774" w:type="dxa"/>
-          </w:tcPr>
-          <w:p>
-            <w:pPr>
-              <w:jc w:val="center"/>
-              <w:cnfStyle w:val="000000000000" w:firstRow="0" w:lastRow="0" w:firstColumn="0" w:lastColumn="0" w:oddVBand="0" w:evenVBand="0" w:oddHBand="0" w:evenHBand="0" w:firstRowFirstColumn="0" w:firstRowLastColumn="0" w:lastRowFirstColumn="0" w:lastRowLastColumn="0"/>
-            </w:pPr>
-            <w:r>
-              <w:t>Armengol</w:t>
+              <w:t>Causal Machine Learning</w:t>
             </w:r>
           </w:p>
         </w:tc>
@@ -2093,7 +2059,7 @@
               <w:jc w:val="center"/>
             </w:pPr>
             <w:r>
-              <w:t>16</w:t>
+              <w:t>17</w:t>
             </w:r>
           </w:p>
         </w:tc>
@@ -2107,7 +2073,7 @@
               <w:cnfStyle w:val="000000000000" w:firstRow="0" w:lastRow="0" w:firstColumn="0" w:lastColumn="0" w:oddVBand="0" w:evenVBand="0" w:oddHBand="0" w:evenHBand="0" w:firstRowFirstColumn="0" w:firstRowLastColumn="0" w:lastRowFirstColumn="0" w:lastRowLastColumn="0"/>
             </w:pPr>
             <w:r>
-              <w:t>04/05/2021</w:t>
+              <w:t>11/05/2021</w:t>
             </w:r>
           </w:p>
         </w:tc>
@@ -2122,66 +2088,6 @@
             </w:pPr>
             <w:r>
               <w:t>Examen Final</w:t>
-            </w:r>
-          </w:p>
-        </w:tc>
-      </w:tr>
-      <w:tr>
-        <w:trPr>
-          <w:trHeight w:val="268"/>
-        </w:trPr>
-        <w:tc>
-          <w:tcPr>
-            <w:cnfStyle w:val="001000000000" w:firstRow="0" w:lastRow="0" w:firstColumn="1" w:lastColumn="0" w:oddVBand="0" w:evenVBand="0" w:oddHBand="0" w:evenHBand="0" w:firstRowFirstColumn="0" w:firstRowLastColumn="0" w:lastRowFirstColumn="0" w:lastRowLastColumn="0"/>
-            <w:tcW w:w="1413" w:type="dxa"/>
-          </w:tcPr>
-          <w:p>
-            <w:pPr>
-              <w:jc w:val="center"/>
-            </w:pPr>
-            <w:r>
-              <w:t>17</w:t>
-            </w:r>
-          </w:p>
-        </w:tc>
-        <w:tc>
-          <w:tcPr>
-            <w:tcW w:w="3118" w:type="dxa"/>
-          </w:tcPr>
-          <w:p>
-            <w:pPr>
-              <w:jc w:val="center"/>
-              <w:cnfStyle w:val="000000000000" w:firstRow="0" w:lastRow="0" w:firstColumn="0" w:lastColumn="0" w:oddVBand="0" w:evenVBand="0" w:oddHBand="0" w:evenHBand="0" w:firstRowFirstColumn="0" w:firstRowLastColumn="0" w:lastRowFirstColumn="0" w:lastRowLastColumn="0"/>
-            </w:pPr>
-            <w:r>
-              <w:t>11/05/2021</w:t>
-            </w:r>
-          </w:p>
-        </w:tc>
-        <w:tc>
-          <w:tcPr>
-            <w:tcW w:w="9774" w:type="dxa"/>
-          </w:tcPr>
-          <w:p>
-            <w:pPr>
-              <w:jc w:val="center"/>
-              <w:cnfStyle w:val="000000000000" w:firstRow="0" w:lastRow="0" w:firstColumn="0" w:lastColumn="0" w:oddVBand="0" w:evenVBand="0" w:oddHBand="0" w:evenHBand="0" w:firstRowFirstColumn="0" w:firstRowLastColumn="0" w:lastRowFirstColumn="0" w:lastRowLastColumn="0"/>
-            </w:pPr>
-            <w:proofErr w:type="spellStart"/>
-            <w:r>
-              <w:t>Git</w:t>
-            </w:r>
-            <w:proofErr w:type="spellEnd"/>
-            <w:r>
-              <w:t xml:space="preserve">: Control de versiones (Base </w:t>
-            </w:r>
-            <w:proofErr w:type="spellStart"/>
-            <w:r>
-              <w:t>Pricing</w:t>
-            </w:r>
-            <w:proofErr w:type="spellEnd"/>
-            <w:r>
-              <w:t>)</w:t>
             </w:r>
           </w:p>
         </w:tc>
@@ -6439,10 +6345,6 @@
 </file>
 
 <file path=customXml/item1.xml><?xml version="1.0" encoding="utf-8"?>
-<b:Sources xmlns:b="http://schemas.openxmlformats.org/officeDocument/2006/bibliography" xmlns="http://schemas.openxmlformats.org/officeDocument/2006/bibliography" SelectedStyle="\APA.XSL" StyleName="APA"/>
-</file>
-
-<file path=customXml/item2.xml><?xml version="1.0" encoding="utf-8"?>
 <ct:contentTypeSchema xmlns:ct="http://schemas.microsoft.com/office/2006/metadata/contentType" xmlns:ma="http://schemas.microsoft.com/office/2006/metadata/properties/metaAttributes" ct:_="" ma:_="" ma:contentTypeName="Documento" ma:contentTypeID="0x010100CAF9724D8FDEDF40ACC18D3040975085" ma:contentTypeVersion="3" ma:contentTypeDescription="Crear nuevo documento." ma:contentTypeScope="" ma:versionID="a1f223a3a1ddb9a0d05a28d866f1d246">
   <xsd:schema xmlns:xsd="http://www.w3.org/2001/XMLSchema" xmlns:xs="http://www.w3.org/2001/XMLSchema" xmlns:p="http://schemas.microsoft.com/office/2006/metadata/properties" xmlns:ns2="0802d32b-1505-49d7-8ca2-98aeeeeccb41" xmlns:ns3="d7a0c20d-8344-45ed-b84a-cdf0fa939f79" targetNamespace="http://schemas.microsoft.com/office/2006/metadata/properties" ma:root="true" ma:fieldsID="9c2829d168a8d01724c8c108898d0aa9" ns2:_="" ns3:_="">
     <xsd:import namespace="0802d32b-1505-49d7-8ca2-98aeeeeccb41"/>
@@ -6581,7 +6483,7 @@
 </ct:contentTypeSchema>
 </file>
 
-<file path=customXml/item3.xml><?xml version="1.0" encoding="utf-8"?>
+<file path=customXml/item2.xml><?xml version="1.0" encoding="utf-8"?>
 <p:properties xmlns:p="http://schemas.microsoft.com/office/2006/metadata/properties" xmlns:xsi="http://www.w3.org/2001/XMLSchema-instance" xmlns:pc="http://schemas.microsoft.com/office/infopath/2007/PartnerControls">
   <documentManagement>
     <Lista_x0020_de_x0020_Categor_x00ed_as xmlns="d7a0c20d-8344-45ed-b84a-cdf0fa939f79" xsi:nil="true"/>
@@ -6590,7 +6492,7 @@
 </p:properties>
 </file>
 
-<file path=customXml/item4.xml><?xml version="1.0" encoding="utf-8"?>
+<file path=customXml/item3.xml><?xml version="1.0" encoding="utf-8"?>
 <?mso-contentType ?>
 <FormTemplates xmlns="http://schemas.microsoft.com/sharepoint/v3/contenttype/forms">
   <Display>DocumentLibraryForm</Display>
@@ -6599,15 +6501,11 @@
 </FormTemplates>
 </file>
 
-<file path=customXml/itemProps1.xml><?xml version="1.0" encoding="utf-8"?>
-<ds:datastoreItem xmlns:ds="http://schemas.openxmlformats.org/officeDocument/2006/customXml" ds:itemID="{53E6E99F-CA13-4BA6-9732-85721E093F38}">
-  <ds:schemaRefs>
-    <ds:schemaRef ds:uri="http://schemas.openxmlformats.org/officeDocument/2006/bibliography"/>
-  </ds:schemaRefs>
-</ds:datastoreItem>
+<file path=customXml/item4.xml><?xml version="1.0" encoding="utf-8"?>
+<b:Sources xmlns:b="http://schemas.openxmlformats.org/officeDocument/2006/bibliography" xmlns="http://schemas.openxmlformats.org/officeDocument/2006/bibliography" SelectedStyle="\APA.XSL" StyleName="APA"/>
 </file>
 
-<file path=customXml/itemProps2.xml><?xml version="1.0" encoding="utf-8"?>
+<file path=customXml/itemProps1.xml><?xml version="1.0" encoding="utf-8"?>
 <ds:datastoreItem xmlns:ds="http://schemas.openxmlformats.org/officeDocument/2006/customXml" ds:itemID="{D4CFB12E-0150-4245-B743-27EAA696AA5B}">
   <ds:schemaRefs>
     <ds:schemaRef ds:uri="http://schemas.microsoft.com/office/2006/metadata/contentType"/>
@@ -6626,7 +6524,7 @@
 </ds:datastoreItem>
 </file>
 
-<file path=customXml/itemProps3.xml><?xml version="1.0" encoding="utf-8"?>
+<file path=customXml/itemProps2.xml><?xml version="1.0" encoding="utf-8"?>
 <ds:datastoreItem xmlns:ds="http://schemas.openxmlformats.org/officeDocument/2006/customXml" ds:itemID="{1B60973E-BA02-486D-862E-CC25A1A399CC}">
   <ds:schemaRefs>
     <ds:schemaRef ds:uri="http://schemas.microsoft.com/office/2006/metadata/properties"/>
@@ -6637,10 +6535,18 @@
 </ds:datastoreItem>
 </file>
 
-<file path=customXml/itemProps4.xml><?xml version="1.0" encoding="utf-8"?>
+<file path=customXml/itemProps3.xml><?xml version="1.0" encoding="utf-8"?>
 <ds:datastoreItem xmlns:ds="http://schemas.openxmlformats.org/officeDocument/2006/customXml" ds:itemID="{AA5F6369-4947-4247-8A44-2DA1287C1F74}">
   <ds:schemaRefs>
     <ds:schemaRef ds:uri="http://schemas.microsoft.com/sharepoint/v3/contenttype/forms"/>
   </ds:schemaRefs>
 </ds:datastoreItem>
+</file>
+
+<file path=customXml/itemProps4.xml><?xml version="1.0" encoding="utf-8"?>
+<ds:datastoreItem xmlns:ds="http://schemas.openxmlformats.org/officeDocument/2006/customXml" ds:itemID="{53E6E99F-CA13-4BA6-9732-85721E093F38}">
+  <ds:schemaRefs>
+    <ds:schemaRef ds:uri="http://schemas.openxmlformats.org/officeDocument/2006/bibliography"/>
+  </ds:schemaRefs>
+</ds:datastoreItem>
 </file>
</xml_diff>

<commit_message>
Python Tarea 1, update lec1-3 2023
</commit_message>
<xml_diff>
--- a/Temario-Eco-Computacional.docx
+++ b/Temario-Eco-Computacional.docx
@@ -1,6 +1,6 @@
 
 <file path=word/document.xml><?xml version="1.0" encoding="utf-8"?>
-<w:document xmlns:wpc="http://schemas.microsoft.com/office/word/2010/wordprocessingCanvas" xmlns:cx="http://schemas.microsoft.com/office/drawing/2014/chartex" xmlns:cx1="http://schemas.microsoft.com/office/drawing/2015/9/8/chartex" xmlns:cx2="http://schemas.microsoft.com/office/drawing/2015/10/21/chartex" xmlns:cx3="http://schemas.microsoft.com/office/drawing/2016/5/9/chartex" xmlns:cx4="http://schemas.microsoft.com/office/drawing/2016/5/10/chartex" xmlns:cx5="http://schemas.microsoft.com/office/drawing/2016/5/11/chartex" xmlns:cx6="http://schemas.microsoft.com/office/drawing/2016/5/12/chartex" xmlns:cx7="http://schemas.microsoft.com/office/drawing/2016/5/13/chartex" xmlns:cx8="http://schemas.microsoft.com/office/drawing/2016/5/14/chartex" xmlns:mc="http://schemas.openxmlformats.org/markup-compatibility/2006" xmlns:aink="http://schemas.microsoft.com/office/drawing/2016/ink" xmlns:am3d="http://schemas.microsoft.com/office/drawing/2017/model3d" xmlns:o="urn:schemas-microsoft-com:office:office" xmlns:r="http://schemas.openxmlformats.org/officeDocument/2006/relationships" xmlns:m="http://schemas.openxmlformats.org/officeDocument/2006/math" xmlns:v="urn:schemas-microsoft-com:vml" xmlns:wp14="http://schemas.microsoft.com/office/word/2010/wordprocessingDrawing" xmlns:wp="http://schemas.openxmlformats.org/drawingml/2006/wordprocessingDrawing" xmlns:w10="urn:schemas-microsoft-com:office:word" xmlns:w="http://schemas.openxmlformats.org/wordprocessingml/2006/main" xmlns:w14="http://schemas.microsoft.com/office/word/2010/wordml" xmlns:w15="http://schemas.microsoft.com/office/word/2012/wordml" xmlns:w16cex="http://schemas.microsoft.com/office/word/2018/wordml/cex" xmlns:w16cid="http://schemas.microsoft.com/office/word/2016/wordml/cid" xmlns:w16="http://schemas.microsoft.com/office/word/2018/wordml" xmlns:w16se="http://schemas.microsoft.com/office/word/2015/wordml/symex" xmlns:wpg="http://schemas.microsoft.com/office/word/2010/wordprocessingGroup" xmlns:wpi="http://schemas.microsoft.com/office/word/2010/wordprocessingInk" xmlns:wne="http://schemas.microsoft.com/office/word/2006/wordml" xmlns:wps="http://schemas.microsoft.com/office/word/2010/wordprocessingShape" mc:Ignorable="w14 w15 w16se w16cid w16 w16cex wp14">
+<w:document xmlns:wpc="http://schemas.microsoft.com/office/word/2010/wordprocessingCanvas" xmlns:cx="http://schemas.microsoft.com/office/drawing/2014/chartex" xmlns:cx1="http://schemas.microsoft.com/office/drawing/2015/9/8/chartex" xmlns:cx2="http://schemas.microsoft.com/office/drawing/2015/10/21/chartex" xmlns:cx3="http://schemas.microsoft.com/office/drawing/2016/5/9/chartex" xmlns:cx4="http://schemas.microsoft.com/office/drawing/2016/5/10/chartex" xmlns:cx5="http://schemas.microsoft.com/office/drawing/2016/5/11/chartex" xmlns:cx6="http://schemas.microsoft.com/office/drawing/2016/5/12/chartex" xmlns:cx7="http://schemas.microsoft.com/office/drawing/2016/5/13/chartex" xmlns:cx8="http://schemas.microsoft.com/office/drawing/2016/5/14/chartex" xmlns:mc="http://schemas.openxmlformats.org/markup-compatibility/2006" xmlns:aink="http://schemas.microsoft.com/office/drawing/2016/ink" xmlns:am3d="http://schemas.microsoft.com/office/drawing/2017/model3d" xmlns:o="urn:schemas-microsoft-com:office:office" xmlns:oel="http://schemas.microsoft.com/office/2019/extlst" xmlns:r="http://schemas.openxmlformats.org/officeDocument/2006/relationships" xmlns:m="http://schemas.openxmlformats.org/officeDocument/2006/math" xmlns:v="urn:schemas-microsoft-com:vml" xmlns:wp14="http://schemas.microsoft.com/office/word/2010/wordprocessingDrawing" xmlns:wp="http://schemas.openxmlformats.org/drawingml/2006/wordprocessingDrawing" xmlns:w10="urn:schemas-microsoft-com:office:word" xmlns:w="http://schemas.openxmlformats.org/wordprocessingml/2006/main" xmlns:w14="http://schemas.microsoft.com/office/word/2010/wordml" xmlns:w15="http://schemas.microsoft.com/office/word/2012/wordml" xmlns:w16cex="http://schemas.microsoft.com/office/word/2018/wordml/cex" xmlns:w16cid="http://schemas.microsoft.com/office/word/2016/wordml/cid" xmlns:w16="http://schemas.microsoft.com/office/word/2018/wordml" xmlns:w16sdtdh="http://schemas.microsoft.com/office/word/2020/wordml/sdtdatahash" xmlns:w16se="http://schemas.microsoft.com/office/word/2015/wordml/symex" xmlns:wpg="http://schemas.microsoft.com/office/word/2010/wordprocessingGroup" xmlns:wpi="http://schemas.microsoft.com/office/word/2010/wordprocessingInk" xmlns:wne="http://schemas.microsoft.com/office/word/2006/wordml" xmlns:wps="http://schemas.microsoft.com/office/word/2010/wordprocessingShape" mc:Ignorable="w14 w15 w16se w16cid w16 w16cex w16sdtdh wp14">
   <w:body>
     <w:p>
       <w:pPr>
@@ -36,33 +36,41 @@
           <w:sz w:val="28"/>
           <w:szCs w:val="28"/>
         </w:rPr>
-        <w:t>Primavera 2021</w:t>
-      </w:r>
-    </w:p>
-    <w:p>
-      <w:pPr>
-        <w:spacing w:after="0"/>
-        <w:jc w:val="center"/>
+        <w:t>Primavera 202</w:t>
+      </w:r>
+      <w:r>
         <w:rPr>
           <w:b/>
           <w:sz w:val="28"/>
           <w:szCs w:val="28"/>
         </w:rPr>
-      </w:pPr>
-      <w:r>
+        <w:t>3</w:t>
+      </w:r>
+    </w:p>
+    <w:p>
+      <w:pPr>
+        <w:spacing w:after="0"/>
+        <w:jc w:val="center"/>
         <w:rPr>
           <w:b/>
           <w:sz w:val="28"/>
           <w:szCs w:val="28"/>
         </w:rPr>
-        <w:t xml:space="preserve">TEMARIO </w:t>
-      </w:r>
+      </w:pPr>
       <w:r>
         <w:rPr>
           <w:b/>
           <w:sz w:val="28"/>
           <w:szCs w:val="28"/>
         </w:rPr>
+        <w:t xml:space="preserve">TEMARIO </w:t>
+      </w:r>
+      <w:r>
+        <w:rPr>
+          <w:b/>
+          <w:sz w:val="28"/>
+          <w:szCs w:val="28"/>
+        </w:rPr>
         <w:t>GENERAL</w:t>
       </w:r>
     </w:p>
@@ -80,13 +88,8 @@
       </w:r>
       <w:proofErr w:type="spellEnd"/>
       <w:r>
-        <w:t xml:space="preserve"> </w:t>
-      </w:r>
-      <w:proofErr w:type="spellStart"/>
-      <w:r>
-        <w:t>Urquieta</w:t>
-      </w:r>
-      <w:proofErr w:type="spellEnd"/>
+        <w:t xml:space="preserve"> Urquieta</w:t>
+      </w:r>
     </w:p>
     <w:p>
       <w:pPr>
@@ -343,15 +346,7 @@
         <w:t>En este curso los alumnos aprenderán técnicas estadística</w:t>
       </w:r>
       <w:r>
-        <w:t xml:space="preserve">s y econométricas relacionadas con Big Data. Los alumnos podrán explorar y analizar bases de alta </w:t>
-      </w:r>
-      <w:proofErr w:type="spellStart"/>
-      <w:r>
-        <w:t>dimensionalidad</w:t>
-      </w:r>
-      <w:proofErr w:type="spellEnd"/>
-      <w:r>
-        <w:t xml:space="preserve"> para construir e interpretar modelos predictivos. Más aún, se darán aplicaciones </w:t>
+        <w:t xml:space="preserve">s y econométricas relacionadas con Big Data. Los alumnos podrán explorar y analizar bases de alta dimensionalidad para construir e interpretar modelos predictivos. Más aún, se darán aplicaciones </w:t>
       </w:r>
       <w:r>
         <w:t xml:space="preserve">que combinan </w:t>
@@ -426,15 +421,7 @@
       </w:r>
       <w:proofErr w:type="spellEnd"/>
       <w:r>
-        <w:t xml:space="preserve"> </w:t>
-      </w:r>
-      <w:proofErr w:type="spellStart"/>
-      <w:r>
-        <w:t>Processing</w:t>
-      </w:r>
-      <w:proofErr w:type="spellEnd"/>
-      <w:r>
-        <w:t>. Se pondrá énfasis en que se aprenda como aplicar estas herramientas en ejemplos reales y cómo decidir qué herramienta es la adecuada.</w:t>
+        <w:t xml:space="preserve"> Processing. Se pondrá énfasis en que se aprenda como aplicar estas herramientas en ejemplos reales y cómo decidir qué herramienta es la adecuada.</w:t>
       </w:r>
       <w:bookmarkEnd w:id="0"/>
     </w:p>
@@ -555,18 +542,8 @@
       </w:r>
     </w:p>
     <w:p>
-      <w:pPr>
-        <w:rPr>
-          <w:lang w:val="es-MX"/>
-        </w:rPr>
-      </w:pPr>
-      <w:r>
-        <w:rPr>
-          <w:sz w:val="28"/>
-          <w:szCs w:val="28"/>
-          <w:u w:val="single"/>
-        </w:rPr>
-        <w:t>Software utilizado</w:t>
+      <w:r>
+        <w:br w:type="page"/>
       </w:r>
     </w:p>
     <w:p>
@@ -576,50 +553,125 @@
           <w:ilvl w:val="0"/>
           <w:numId w:val="20"/>
         </w:numPr>
+      </w:pPr>
+      <w:r>
+        <w:lastRenderedPageBreak/>
+        <w:t>Referencias</w:t>
+      </w:r>
+      <w:r>
+        <w:t xml:space="preserve"> secundarias</w:t>
+      </w:r>
+      <w:r>
+        <w:t>:</w:t>
+      </w:r>
+    </w:p>
+    <w:p>
+      <w:pPr>
+        <w:pStyle w:val="ListParagraph"/>
+        <w:numPr>
+          <w:ilvl w:val="1"/>
+          <w:numId w:val="20"/>
+        </w:numPr>
+        <w:pBdr>
+          <w:top w:val="single" w:sz="4" w:space="1" w:color="auto"/>
+          <w:left w:val="single" w:sz="4" w:space="4" w:color="auto"/>
+          <w:bottom w:val="single" w:sz="4" w:space="31" w:color="auto"/>
+          <w:right w:val="single" w:sz="4" w:space="4" w:color="auto"/>
+        </w:pBdr>
+        <w:rPr>
+          <w:lang w:val="en-US"/>
+        </w:rPr>
+      </w:pPr>
+      <w:proofErr w:type="spellStart"/>
+      <w:r>
+        <w:rPr>
+          <w:lang w:val="en-US"/>
+        </w:rPr>
+        <w:t>Taddy</w:t>
+      </w:r>
+      <w:proofErr w:type="spellEnd"/>
+      <w:r>
+        <w:rPr>
+          <w:lang w:val="en-US"/>
+        </w:rPr>
+        <w:t xml:space="preserve">, Matt “Business Data Science: Combining Machine Learning and Economics to Optimize, Automate and Accelerate Business Decisions”. McGraw-Hill, Ed 2019. </w:t>
+      </w:r>
+    </w:p>
+    <w:p>
+      <w:pPr>
+        <w:pStyle w:val="ListParagraph"/>
+        <w:numPr>
+          <w:ilvl w:val="1"/>
+          <w:numId w:val="20"/>
+        </w:numPr>
+        <w:pBdr>
+          <w:top w:val="single" w:sz="4" w:space="1" w:color="auto"/>
+          <w:left w:val="single" w:sz="4" w:space="4" w:color="auto"/>
+          <w:bottom w:val="single" w:sz="4" w:space="31" w:color="auto"/>
+          <w:right w:val="single" w:sz="4" w:space="4" w:color="auto"/>
+        </w:pBdr>
+        <w:rPr>
+          <w:lang w:val="en-US"/>
+        </w:rPr>
+      </w:pPr>
+      <w:r>
+        <w:rPr>
+          <w:lang w:val="en-US"/>
+        </w:rPr>
+        <w:t xml:space="preserve">Gareth, James, Daniela Witten, Trevor </w:t>
+      </w:r>
+      <w:proofErr w:type="gramStart"/>
+      <w:r>
+        <w:rPr>
+          <w:lang w:val="en-US"/>
+        </w:rPr>
+        <w:t>Hastie</w:t>
+      </w:r>
+      <w:proofErr w:type="gramEnd"/>
+      <w:r>
+        <w:rPr>
+          <w:lang w:val="en-US"/>
+        </w:rPr>
+        <w:t xml:space="preserve"> and Robert </w:t>
+      </w:r>
+      <w:proofErr w:type="spellStart"/>
+      <w:r>
+        <w:rPr>
+          <w:lang w:val="en-US"/>
+        </w:rPr>
+        <w:t>Tibshirani</w:t>
+      </w:r>
+      <w:proofErr w:type="spellEnd"/>
+      <w:r>
+        <w:rPr>
+          <w:lang w:val="en-US"/>
+        </w:rPr>
+        <w:t>. “An Introduction to Statistical Learning with Applications in R”. Springer 2013.</w:t>
+      </w:r>
+    </w:p>
+    <w:p>
+      <w:pPr>
+        <w:rPr>
+          <w:sz w:val="28"/>
+          <w:szCs w:val="28"/>
+          <w:u w:val="single"/>
+          <w:lang w:val="en-US"/>
+        </w:rPr>
+      </w:pPr>
+    </w:p>
+    <w:p>
+      <w:pPr>
         <w:rPr>
           <w:lang w:val="es-MX"/>
         </w:rPr>
       </w:pPr>
       <w:r>
         <w:rPr>
-          <w:lang w:val="es-MX"/>
-        </w:rPr>
-        <w:t>Las clases, tareas y examen se harán en R (</w:t>
-      </w:r>
-      <w:r>
-        <w:fldChar w:fldCharType="begin"/>
-      </w:r>
-      <w:r>
-        <w:instrText xml:space="preserve"> HYPERLINK "https://www.r-project.org" </w:instrText>
-      </w:r>
-      <w:r>
-        <w:fldChar w:fldCharType="separate"/>
-      </w:r>
-      <w:r>
-        <w:rPr>
-          <w:rStyle w:val="Hyperlink"/>
-          <w:lang w:val="es-MX"/>
-        </w:rPr>
-        <w:t>https://www.r-project.org</w:t>
-      </w:r>
-      <w:r>
-        <w:rPr>
-          <w:rStyle w:val="Hyperlink"/>
-          <w:lang w:val="es-MX"/>
-        </w:rPr>
-        <w:fldChar w:fldCharType="end"/>
-      </w:r>
-      <w:r>
-        <w:rPr>
-          <w:lang w:val="es-MX"/>
-        </w:rPr>
-        <w:t xml:space="preserve"> )</w:t>
-      </w:r>
-      <w:r>
-        <w:rPr>
-          <w:lang w:val="es-MX"/>
-        </w:rPr>
-        <w:t>. Se recomienda a los alumnos tener descargado e instalado R antes de iniciar el curso.</w:t>
+          <w:sz w:val="28"/>
+          <w:szCs w:val="28"/>
+          <w:u w:val="single"/>
+        </w:rPr>
+        <w:t>Software utilizado</w:t>
       </w:r>
     </w:p>
     <w:p>
@@ -637,32 +689,42 @@
         <w:rPr>
           <w:lang w:val="es-MX"/>
         </w:rPr>
-        <w:t xml:space="preserve">Adicionalmente, les recomiendo descargar </w:t>
-      </w:r>
-      <w:r>
-        <w:rPr>
+        <w:t>Las clases, tareas y examen se harán en R (</w:t>
+      </w:r>
+      <w:r>
+        <w:fldChar w:fldCharType="begin"/>
+      </w:r>
+      <w:r>
+        <w:instrText xml:space="preserve"> HYPERLINK "https://www.r-project.org" </w:instrText>
+      </w:r>
+      <w:r>
+        <w:fldChar w:fldCharType="separate"/>
+      </w:r>
+      <w:r>
+        <w:rPr>
+          <w:rStyle w:val="Hyperlink"/>
           <w:lang w:val="es-MX"/>
         </w:rPr>
-        <w:t>Rstudio (</w:t>
-      </w:r>
-      <w:r>
-        <w:rPr>
+        <w:t>https://www.r-project.org</w:t>
+      </w:r>
+      <w:r>
+        <w:rPr>
+          <w:rStyle w:val="Hyperlink"/>
           <w:lang w:val="es-MX"/>
         </w:rPr>
-        <w:t>https://rstudio.com/products/rstudio/download/</w:t>
+        <w:fldChar w:fldCharType="end"/>
       </w:r>
       <w:r>
         <w:rPr>
           <w:lang w:val="es-MX"/>
         </w:rPr>
-        <w:t xml:space="preserve">) . Este es un IDE (Integrated </w:t>
+        <w:t xml:space="preserve"> )</w:t>
       </w:r>
       <w:r>
         <w:rPr>
           <w:lang w:val="es-MX"/>
         </w:rPr>
-        <w:lastRenderedPageBreak/>
-        <w:t xml:space="preserve">Development Enviroment) para R. Esto es un software que permite interactuar con R de una manera más amigable. </w:t>
+        <w:t>. Se recomienda a los alumnos tener descargado e instalado R antes de iniciar el curso.</w:t>
       </w:r>
     </w:p>
     <w:p>
@@ -680,45 +742,25 @@
         <w:rPr>
           <w:lang w:val="es-MX"/>
         </w:rPr>
-        <w:t xml:space="preserve">No se asume un conocimiento previo de R. En las clases y tareas les daré guía sobre estrategias de programación en R. </w:t>
-      </w:r>
-      <w:r>
-        <w:rPr>
-          <w:b/>
-          <w:bCs/>
+        <w:t xml:space="preserve">Adicionalmente, les recomiendo descargar </w:t>
+      </w:r>
+      <w:r>
+        <w:rPr>
           <w:lang w:val="es-MX"/>
         </w:rPr>
-        <w:t xml:space="preserve">Sin embargo, esta no </w:t>
-      </w:r>
-      <w:r>
-        <w:rPr>
-          <w:b/>
-          <w:bCs/>
+        <w:t>Rstudio (</w:t>
+      </w:r>
+      <w:r>
+        <w:rPr>
           <w:lang w:val="es-MX"/>
         </w:rPr>
-        <w:t xml:space="preserve">es una clase </w:t>
-      </w:r>
-      <w:r>
-        <w:rPr>
-          <w:b/>
-          <w:bCs/>
+        <w:t>https://rstudio.com/products/rstudio/download/</w:t>
+      </w:r>
+      <w:r>
+        <w:rPr>
           <w:lang w:val="es-MX"/>
         </w:rPr>
-        <w:t>de R.</w:t>
-      </w:r>
-      <w:r>
-        <w:rPr>
-          <w:b/>
-          <w:bCs/>
-          <w:lang w:val="es-MX"/>
-        </w:rPr>
-        <w:t xml:space="preserve"> </w:t>
-      </w:r>
-      <w:r>
-        <w:rPr>
-          <w:lang w:val="es-MX"/>
-        </w:rPr>
-        <w:t xml:space="preserve">Les recomiendo familiarizarse con el lenguaje antes de clase para poder enfocarnos en aprender las técnicas de Data Science. </w:t>
+        <w:t xml:space="preserve">) . Este es un IDE (Integrated Development Enviroment) para R. Esto es un software que permite interactuar con R de una manera más amigable. </w:t>
       </w:r>
     </w:p>
     <w:p>
@@ -736,6 +778,62 @@
         <w:rPr>
           <w:lang w:val="es-MX"/>
         </w:rPr>
+        <w:t xml:space="preserve">No se asume un conocimiento previo de R. En las clases y tareas les daré guía sobre estrategias de programación en R. </w:t>
+      </w:r>
+      <w:r>
+        <w:rPr>
+          <w:b/>
+          <w:bCs/>
+          <w:lang w:val="es-MX"/>
+        </w:rPr>
+        <w:t xml:space="preserve">Sin embargo, esta no </w:t>
+      </w:r>
+      <w:r>
+        <w:rPr>
+          <w:b/>
+          <w:bCs/>
+          <w:lang w:val="es-MX"/>
+        </w:rPr>
+        <w:t xml:space="preserve">es una clase </w:t>
+      </w:r>
+      <w:r>
+        <w:rPr>
+          <w:b/>
+          <w:bCs/>
+          <w:lang w:val="es-MX"/>
+        </w:rPr>
+        <w:t>de R.</w:t>
+      </w:r>
+      <w:r>
+        <w:rPr>
+          <w:b/>
+          <w:bCs/>
+          <w:lang w:val="es-MX"/>
+        </w:rPr>
+        <w:t xml:space="preserve"> </w:t>
+      </w:r>
+      <w:r>
+        <w:rPr>
+          <w:lang w:val="es-MX"/>
+        </w:rPr>
+        <w:t xml:space="preserve">Les recomiendo familiarizarse con el lenguaje antes de clase para poder enfocarnos en aprender las técnicas de Data Science. </w:t>
+      </w:r>
+    </w:p>
+    <w:p>
+      <w:pPr>
+        <w:pStyle w:val="ListParagraph"/>
+        <w:numPr>
+          <w:ilvl w:val="0"/>
+          <w:numId w:val="20"/>
+        </w:numPr>
+        <w:rPr>
+          <w:lang w:val="es-MX"/>
+        </w:rPr>
+      </w:pPr>
+      <w:r>
+        <w:rPr>
+          <w:lang w:val="es-MX"/>
+        </w:rPr>
         <w:t xml:space="preserve">Algunas buenas referencias para aprender R: </w:t>
       </w:r>
     </w:p>
@@ -789,29 +887,15 @@
         </w:rPr>
         <w:t xml:space="preserve">Disponible en línea en </w:t>
       </w:r>
-      <w:r>
-        <w:fldChar w:fldCharType="begin"/>
-      </w:r>
-      <w:r>
-        <w:instrText xml:space="preserve"> HYPERLINK "https://r4ds.had.co.nz/index.html" </w:instrText>
-      </w:r>
-      <w:r>
-        <w:fldChar w:fldCharType="separate"/>
-      </w:r>
-      <w:r>
-        <w:rPr>
-          <w:rStyle w:val="Hyperlink"/>
-          <w:lang w:val="es-MX"/>
-        </w:rPr>
-        <w:t>https://r4ds.had.co.nz/index.html</w:t>
-      </w:r>
-      <w:r>
-        <w:rPr>
-          <w:rStyle w:val="Hyperlink"/>
-          <w:lang w:val="es-MX"/>
-        </w:rPr>
-        <w:fldChar w:fldCharType="end"/>
-      </w:r>
+      <w:hyperlink r:id="rId11" w:history="1">
+        <w:r>
+          <w:rPr>
+            <w:rStyle w:val="Hyperlink"/>
+            <w:lang w:val="es-MX"/>
+          </w:rPr>
+          <w:t>https://r4ds.had.co.nz/index.html</w:t>
+        </w:r>
+      </w:hyperlink>
       <w:r>
         <w:rPr>
           <w:lang w:val="es-MX"/>
@@ -893,7 +977,7 @@
       <w:r>
         <w:t xml:space="preserve"> (</w:t>
       </w:r>
-      <w:hyperlink r:id="rId11" w:history="1">
+      <w:hyperlink r:id="rId12" w:history="1">
         <w:r>
           <w:rPr>
             <w:rStyle w:val="Hyperlink"/>
@@ -912,7 +996,7 @@
       <w:r>
         <w:t xml:space="preserve"> (</w:t>
       </w:r>
-      <w:hyperlink r:id="rId12" w:history="1">
+      <w:hyperlink r:id="rId13" w:history="1">
         <w:r>
           <w:rPr>
             <w:rStyle w:val="Hyperlink"/>
@@ -996,7 +1080,7 @@
       <w:r>
         <w:t xml:space="preserve"> (</w:t>
       </w:r>
-      <w:hyperlink r:id="rId13" w:history="1">
+      <w:hyperlink r:id="rId14" w:history="1">
         <w:r>
           <w:rPr>
             <w:rStyle w:val="Hyperlink"/>
@@ -1109,7 +1193,7 @@
           <w:lang w:val="es-MX"/>
         </w:rPr>
         <w:sectPr>
-          <w:footerReference w:type="default" r:id="rId14"/>
+          <w:footerReference w:type="default" r:id="rId15"/>
           <w:pgSz w:w="11906" w:h="16838"/>
           <w:pgMar w:top="1134" w:right="1701" w:bottom="1276" w:left="1701" w:header="708" w:footer="708" w:gutter="0"/>
           <w:cols w:space="708"/>
@@ -1259,15 +1343,7 @@
             </w:r>
             <w:proofErr w:type="spellEnd"/>
             <w:r>
-              <w:t xml:space="preserve"> &amp; </w:t>
-            </w:r>
-            <w:proofErr w:type="spellStart"/>
-            <w:r>
-              <w:t>Git</w:t>
-            </w:r>
-            <w:proofErr w:type="spellEnd"/>
-            <w:r>
-              <w:t xml:space="preserve"> </w:t>
+              <w:t xml:space="preserve"> &amp; Git </w:t>
             </w:r>
           </w:p>
         </w:tc>
@@ -1315,15 +1391,7 @@
               <w:cnfStyle w:val="000000000000" w:firstRow="0" w:lastRow="0" w:firstColumn="0" w:lastColumn="0" w:oddVBand="0" w:evenVBand="0" w:oddHBand="0" w:evenHBand="0" w:firstRowFirstColumn="0" w:firstRowLastColumn="0" w:lastRowFirstColumn="0" w:lastRowLastColumn="0"/>
             </w:pPr>
             <w:r>
-              <w:t xml:space="preserve">Inferencia en Big Data: FDR, </w:t>
-            </w:r>
-            <w:proofErr w:type="spellStart"/>
-            <w:r>
-              <w:t>Bonferroni</w:t>
-            </w:r>
-            <w:proofErr w:type="spellEnd"/>
-            <w:r>
-              <w:t xml:space="preserve"> Test </w:t>
+              <w:t xml:space="preserve">Inferencia en Big Data: FDR, Bonferroni Test </w:t>
             </w:r>
           </w:p>
         </w:tc>
@@ -1515,15 +1583,7 @@
               <w:cnfStyle w:val="000000000000" w:firstRow="0" w:lastRow="0" w:firstColumn="0" w:lastColumn="0" w:oddVBand="0" w:evenVBand="0" w:oddHBand="0" w:evenHBand="0" w:firstRowFirstColumn="0" w:firstRowLastColumn="0" w:lastRowFirstColumn="0" w:lastRowLastColumn="0"/>
             </w:pPr>
             <w:r>
-              <w:t xml:space="preserve">Clasificación: Binaria, </w:t>
-            </w:r>
-            <w:proofErr w:type="spellStart"/>
-            <w:r>
-              <w:t>Multinomial</w:t>
-            </w:r>
-            <w:proofErr w:type="spellEnd"/>
-            <w:r>
-              <w:t xml:space="preserve">, </w:t>
+              <w:t xml:space="preserve">Clasificación: Binaria, Multinomial, </w:t>
             </w:r>
             <w:proofErr w:type="spellStart"/>
             <w:r>
@@ -2043,25 +2103,7 @@
                 <w:bCs/>
                 <w:lang w:val="en-US"/>
               </w:rPr>
-              <w:t xml:space="preserve">Invited Speaker 3: Chief Analytics Officer </w:t>
-            </w:r>
-            <w:proofErr w:type="spellStart"/>
-            <w:r>
-              <w:rPr>
-                <w:b/>
-                <w:bCs/>
-                <w:lang w:val="en-US"/>
-              </w:rPr>
-              <w:t>Banorte</w:t>
-            </w:r>
-            <w:proofErr w:type="spellEnd"/>
-            <w:r>
-              <w:rPr>
-                <w:b/>
-                <w:bCs/>
-                <w:lang w:val="en-US"/>
-              </w:rPr>
-              <w:t xml:space="preserve"> </w:t>
+              <w:t xml:space="preserve">Invited Speaker 3: Chief Analytics Officer Banorte </w:t>
             </w:r>
           </w:p>
         </w:tc>
@@ -2111,13 +2153,8 @@
               </w:rPr>
             </w:pPr>
             <w:r>
-              <w:t xml:space="preserve">Inferencia Causal 2: Métodos </w:t>
-            </w:r>
-            <w:proofErr w:type="spellStart"/>
-            <w:r>
-              <w:t>Cuasiexperimentales</w:t>
-            </w:r>
-            <w:proofErr w:type="spellEnd"/>
+              <w:t>Inferencia Causal 2: Métodos Cuasiexperimentales</w:t>
+            </w:r>
           </w:p>
         </w:tc>
       </w:tr>
@@ -2241,8 +2278,16 @@
               <w:rPr>
                 <w:lang w:val="en-US"/>
               </w:rPr>
-              <w:t xml:space="preserve"> heterogeneos</w:t>
-            </w:r>
+              <w:t xml:space="preserve"> </w:t>
+            </w:r>
+            <w:proofErr w:type="spellStart"/>
+            <w:r>
+              <w:rPr>
+                <w:lang w:val="en-US"/>
+              </w:rPr>
+              <w:t>heterogeneos</w:t>
+            </w:r>
+            <w:proofErr w:type="spellEnd"/>
           </w:p>
         </w:tc>
       </w:tr>
@@ -2265,7 +2310,7 @@
 </file>
 
 <file path=word/endnotes.xml><?xml version="1.0" encoding="utf-8"?>
-<w:endnotes xmlns:wpc="http://schemas.microsoft.com/office/word/2010/wordprocessingCanvas" xmlns:cx="http://schemas.microsoft.com/office/drawing/2014/chartex" xmlns:cx1="http://schemas.microsoft.com/office/drawing/2015/9/8/chartex" xmlns:cx2="http://schemas.microsoft.com/office/drawing/2015/10/21/chartex" xmlns:cx3="http://schemas.microsoft.com/office/drawing/2016/5/9/chartex" xmlns:cx4="http://schemas.microsoft.com/office/drawing/2016/5/10/chartex" xmlns:cx5="http://schemas.microsoft.com/office/drawing/2016/5/11/chartex" xmlns:cx6="http://schemas.microsoft.com/office/drawing/2016/5/12/chartex" xmlns:cx7="http://schemas.microsoft.com/office/drawing/2016/5/13/chartex" xmlns:cx8="http://schemas.microsoft.com/office/drawing/2016/5/14/chartex" xmlns:mc="http://schemas.openxmlformats.org/markup-compatibility/2006" xmlns:aink="http://schemas.microsoft.com/office/drawing/2016/ink" xmlns:am3d="http://schemas.microsoft.com/office/drawing/2017/model3d" xmlns:o="urn:schemas-microsoft-com:office:office" xmlns:r="http://schemas.openxmlformats.org/officeDocument/2006/relationships" xmlns:m="http://schemas.openxmlformats.org/officeDocument/2006/math" xmlns:v="urn:schemas-microsoft-com:vml" xmlns:wp14="http://schemas.microsoft.com/office/word/2010/wordprocessingDrawing" xmlns:wp="http://schemas.openxmlformats.org/drawingml/2006/wordprocessingDrawing" xmlns:w10="urn:schemas-microsoft-com:office:word" xmlns:w="http://schemas.openxmlformats.org/wordprocessingml/2006/main" xmlns:w14="http://schemas.microsoft.com/office/word/2010/wordml" xmlns:w15="http://schemas.microsoft.com/office/word/2012/wordml" xmlns:w16cex="http://schemas.microsoft.com/office/word/2018/wordml/cex" xmlns:w16cid="http://schemas.microsoft.com/office/word/2016/wordml/cid" xmlns:w16="http://schemas.microsoft.com/office/word/2018/wordml" xmlns:w16se="http://schemas.microsoft.com/office/word/2015/wordml/symex" xmlns:wpg="http://schemas.microsoft.com/office/word/2010/wordprocessingGroup" xmlns:wpi="http://schemas.microsoft.com/office/word/2010/wordprocessingInk" xmlns:wne="http://schemas.microsoft.com/office/word/2006/wordml" xmlns:wps="http://schemas.microsoft.com/office/word/2010/wordprocessingShape" mc:Ignorable="w14 w15 w16se w16cid w16 w16cex wp14">
+<w:endnotes xmlns:wpc="http://schemas.microsoft.com/office/word/2010/wordprocessingCanvas" xmlns:cx="http://schemas.microsoft.com/office/drawing/2014/chartex" xmlns:cx1="http://schemas.microsoft.com/office/drawing/2015/9/8/chartex" xmlns:cx2="http://schemas.microsoft.com/office/drawing/2015/10/21/chartex" xmlns:cx3="http://schemas.microsoft.com/office/drawing/2016/5/9/chartex" xmlns:cx4="http://schemas.microsoft.com/office/drawing/2016/5/10/chartex" xmlns:cx5="http://schemas.microsoft.com/office/drawing/2016/5/11/chartex" xmlns:cx6="http://schemas.microsoft.com/office/drawing/2016/5/12/chartex" xmlns:cx7="http://schemas.microsoft.com/office/drawing/2016/5/13/chartex" xmlns:cx8="http://schemas.microsoft.com/office/drawing/2016/5/14/chartex" xmlns:mc="http://schemas.openxmlformats.org/markup-compatibility/2006" xmlns:aink="http://schemas.microsoft.com/office/drawing/2016/ink" xmlns:am3d="http://schemas.microsoft.com/office/drawing/2017/model3d" xmlns:o="urn:schemas-microsoft-com:office:office" xmlns:oel="http://schemas.microsoft.com/office/2019/extlst" xmlns:r="http://schemas.openxmlformats.org/officeDocument/2006/relationships" xmlns:m="http://schemas.openxmlformats.org/officeDocument/2006/math" xmlns:v="urn:schemas-microsoft-com:vml" xmlns:wp14="http://schemas.microsoft.com/office/word/2010/wordprocessingDrawing" xmlns:wp="http://schemas.openxmlformats.org/drawingml/2006/wordprocessingDrawing" xmlns:w10="urn:schemas-microsoft-com:office:word" xmlns:w="http://schemas.openxmlformats.org/wordprocessingml/2006/main" xmlns:w14="http://schemas.microsoft.com/office/word/2010/wordml" xmlns:w15="http://schemas.microsoft.com/office/word/2012/wordml" xmlns:w16cex="http://schemas.microsoft.com/office/word/2018/wordml/cex" xmlns:w16cid="http://schemas.microsoft.com/office/word/2016/wordml/cid" xmlns:w16="http://schemas.microsoft.com/office/word/2018/wordml" xmlns:w16sdtdh="http://schemas.microsoft.com/office/word/2020/wordml/sdtdatahash" xmlns:w16se="http://schemas.microsoft.com/office/word/2015/wordml/symex" xmlns:wpg="http://schemas.microsoft.com/office/word/2010/wordprocessingGroup" xmlns:wpi="http://schemas.microsoft.com/office/word/2010/wordprocessingInk" xmlns:wne="http://schemas.microsoft.com/office/word/2006/wordml" xmlns:wps="http://schemas.microsoft.com/office/word/2010/wordprocessingShape" mc:Ignorable="w14 w15 w16se w16cid w16 w16cex w16sdtdh wp14">
   <w:endnote w:type="separator" w:id="-1">
     <w:p>
       <w:pPr>
@@ -2290,7 +2335,7 @@
 </file>
 
 <file path=word/footer1.xml><?xml version="1.0" encoding="utf-8"?>
-<w:ftr xmlns:wpc="http://schemas.microsoft.com/office/word/2010/wordprocessingCanvas" xmlns:cx="http://schemas.microsoft.com/office/drawing/2014/chartex" xmlns:cx1="http://schemas.microsoft.com/office/drawing/2015/9/8/chartex" xmlns:cx2="http://schemas.microsoft.com/office/drawing/2015/10/21/chartex" xmlns:cx3="http://schemas.microsoft.com/office/drawing/2016/5/9/chartex" xmlns:cx4="http://schemas.microsoft.com/office/drawing/2016/5/10/chartex" xmlns:cx5="http://schemas.microsoft.com/office/drawing/2016/5/11/chartex" xmlns:cx6="http://schemas.microsoft.com/office/drawing/2016/5/12/chartex" xmlns:cx7="http://schemas.microsoft.com/office/drawing/2016/5/13/chartex" xmlns:cx8="http://schemas.microsoft.com/office/drawing/2016/5/14/chartex" xmlns:mc="http://schemas.openxmlformats.org/markup-compatibility/2006" xmlns:aink="http://schemas.microsoft.com/office/drawing/2016/ink" xmlns:am3d="http://schemas.microsoft.com/office/drawing/2017/model3d" xmlns:o="urn:schemas-microsoft-com:office:office" xmlns:r="http://schemas.openxmlformats.org/officeDocument/2006/relationships" xmlns:m="http://schemas.openxmlformats.org/officeDocument/2006/math" xmlns:v="urn:schemas-microsoft-com:vml" xmlns:wp14="http://schemas.microsoft.com/office/word/2010/wordprocessingDrawing" xmlns:wp="http://schemas.openxmlformats.org/drawingml/2006/wordprocessingDrawing" xmlns:w10="urn:schemas-microsoft-com:office:word" xmlns:w="http://schemas.openxmlformats.org/wordprocessingml/2006/main" xmlns:w14="http://schemas.microsoft.com/office/word/2010/wordml" xmlns:w15="http://schemas.microsoft.com/office/word/2012/wordml" xmlns:w16cex="http://schemas.microsoft.com/office/word/2018/wordml/cex" xmlns:w16cid="http://schemas.microsoft.com/office/word/2016/wordml/cid" xmlns:w16="http://schemas.microsoft.com/office/word/2018/wordml" xmlns:w16se="http://schemas.microsoft.com/office/word/2015/wordml/symex" xmlns:wpg="http://schemas.microsoft.com/office/word/2010/wordprocessingGroup" xmlns:wpi="http://schemas.microsoft.com/office/word/2010/wordprocessingInk" xmlns:wne="http://schemas.microsoft.com/office/word/2006/wordml" xmlns:wps="http://schemas.microsoft.com/office/word/2010/wordprocessingShape" mc:Ignorable="w14 w15 w16se w16cid w16 w16cex wp14">
+<w:ftr xmlns:wpc="http://schemas.microsoft.com/office/word/2010/wordprocessingCanvas" xmlns:cx="http://schemas.microsoft.com/office/drawing/2014/chartex" xmlns:cx1="http://schemas.microsoft.com/office/drawing/2015/9/8/chartex" xmlns:cx2="http://schemas.microsoft.com/office/drawing/2015/10/21/chartex" xmlns:cx3="http://schemas.microsoft.com/office/drawing/2016/5/9/chartex" xmlns:cx4="http://schemas.microsoft.com/office/drawing/2016/5/10/chartex" xmlns:cx5="http://schemas.microsoft.com/office/drawing/2016/5/11/chartex" xmlns:cx6="http://schemas.microsoft.com/office/drawing/2016/5/12/chartex" xmlns:cx7="http://schemas.microsoft.com/office/drawing/2016/5/13/chartex" xmlns:cx8="http://schemas.microsoft.com/office/drawing/2016/5/14/chartex" xmlns:mc="http://schemas.openxmlformats.org/markup-compatibility/2006" xmlns:aink="http://schemas.microsoft.com/office/drawing/2016/ink" xmlns:am3d="http://schemas.microsoft.com/office/drawing/2017/model3d" xmlns:o="urn:schemas-microsoft-com:office:office" xmlns:oel="http://schemas.microsoft.com/office/2019/extlst" xmlns:r="http://schemas.openxmlformats.org/officeDocument/2006/relationships" xmlns:m="http://schemas.openxmlformats.org/officeDocument/2006/math" xmlns:v="urn:schemas-microsoft-com:vml" xmlns:wp14="http://schemas.microsoft.com/office/word/2010/wordprocessingDrawing" xmlns:wp="http://schemas.openxmlformats.org/drawingml/2006/wordprocessingDrawing" xmlns:w10="urn:schemas-microsoft-com:office:word" xmlns:w="http://schemas.openxmlformats.org/wordprocessingml/2006/main" xmlns:w14="http://schemas.microsoft.com/office/word/2010/wordml" xmlns:w15="http://schemas.microsoft.com/office/word/2012/wordml" xmlns:w16cex="http://schemas.microsoft.com/office/word/2018/wordml/cex" xmlns:w16cid="http://schemas.microsoft.com/office/word/2016/wordml/cid" xmlns:w16="http://schemas.microsoft.com/office/word/2018/wordml" xmlns:w16sdtdh="http://schemas.microsoft.com/office/word/2020/wordml/sdtdatahash" xmlns:w16se="http://schemas.microsoft.com/office/word/2015/wordml/symex" xmlns:wpg="http://schemas.microsoft.com/office/word/2010/wordprocessingGroup" xmlns:wpi="http://schemas.microsoft.com/office/word/2010/wordprocessingInk" xmlns:wne="http://schemas.microsoft.com/office/word/2006/wordml" xmlns:wps="http://schemas.microsoft.com/office/word/2010/wordprocessingShape" mc:Ignorable="w14 w15 w16se w16cid w16 w16cex w16sdtdh wp14">
   <w:sdt>
     <w:sdtPr>
       <w:id w:val="-1222592974"/>
@@ -2299,7 +2344,6 @@
         <w:docPartUnique/>
       </w:docPartObj>
     </w:sdtPr>
-    <w:sdtEndPr/>
     <w:sdtContent>
       <w:p>
         <w:pPr>
@@ -2336,7 +2380,7 @@
 </file>
 
 <file path=word/footnotes.xml><?xml version="1.0" encoding="utf-8"?>
-<w:footnotes xmlns:wpc="http://schemas.microsoft.com/office/word/2010/wordprocessingCanvas" xmlns:cx="http://schemas.microsoft.com/office/drawing/2014/chartex" xmlns:cx1="http://schemas.microsoft.com/office/drawing/2015/9/8/chartex" xmlns:cx2="http://schemas.microsoft.com/office/drawing/2015/10/21/chartex" xmlns:cx3="http://schemas.microsoft.com/office/drawing/2016/5/9/chartex" xmlns:cx4="http://schemas.microsoft.com/office/drawing/2016/5/10/chartex" xmlns:cx5="http://schemas.microsoft.com/office/drawing/2016/5/11/chartex" xmlns:cx6="http://schemas.microsoft.com/office/drawing/2016/5/12/chartex" xmlns:cx7="http://schemas.microsoft.com/office/drawing/2016/5/13/chartex" xmlns:cx8="http://schemas.microsoft.com/office/drawing/2016/5/14/chartex" xmlns:mc="http://schemas.openxmlformats.org/markup-compatibility/2006" xmlns:aink="http://schemas.microsoft.com/office/drawing/2016/ink" xmlns:am3d="http://schemas.microsoft.com/office/drawing/2017/model3d" xmlns:o="urn:schemas-microsoft-com:office:office" xmlns:r="http://schemas.openxmlformats.org/officeDocument/2006/relationships" xmlns:m="http://schemas.openxmlformats.org/officeDocument/2006/math" xmlns:v="urn:schemas-microsoft-com:vml" xmlns:wp14="http://schemas.microsoft.com/office/word/2010/wordprocessingDrawing" xmlns:wp="http://schemas.openxmlformats.org/drawingml/2006/wordprocessingDrawing" xmlns:w10="urn:schemas-microsoft-com:office:word" xmlns:w="http://schemas.openxmlformats.org/wordprocessingml/2006/main" xmlns:w14="http://schemas.microsoft.com/office/word/2010/wordml" xmlns:w15="http://schemas.microsoft.com/office/word/2012/wordml" xmlns:w16cex="http://schemas.microsoft.com/office/word/2018/wordml/cex" xmlns:w16cid="http://schemas.microsoft.com/office/word/2016/wordml/cid" xmlns:w16="http://schemas.microsoft.com/office/word/2018/wordml" xmlns:w16se="http://schemas.microsoft.com/office/word/2015/wordml/symex" xmlns:wpg="http://schemas.microsoft.com/office/word/2010/wordprocessingGroup" xmlns:wpi="http://schemas.microsoft.com/office/word/2010/wordprocessingInk" xmlns:wne="http://schemas.microsoft.com/office/word/2006/wordml" xmlns:wps="http://schemas.microsoft.com/office/word/2010/wordprocessingShape" mc:Ignorable="w14 w15 w16se w16cid w16 w16cex wp14">
+<w:footnotes xmlns:wpc="http://schemas.microsoft.com/office/word/2010/wordprocessingCanvas" xmlns:cx="http://schemas.microsoft.com/office/drawing/2014/chartex" xmlns:cx1="http://schemas.microsoft.com/office/drawing/2015/9/8/chartex" xmlns:cx2="http://schemas.microsoft.com/office/drawing/2015/10/21/chartex" xmlns:cx3="http://schemas.microsoft.com/office/drawing/2016/5/9/chartex" xmlns:cx4="http://schemas.microsoft.com/office/drawing/2016/5/10/chartex" xmlns:cx5="http://schemas.microsoft.com/office/drawing/2016/5/11/chartex" xmlns:cx6="http://schemas.microsoft.com/office/drawing/2016/5/12/chartex" xmlns:cx7="http://schemas.microsoft.com/office/drawing/2016/5/13/chartex" xmlns:cx8="http://schemas.microsoft.com/office/drawing/2016/5/14/chartex" xmlns:mc="http://schemas.openxmlformats.org/markup-compatibility/2006" xmlns:aink="http://schemas.microsoft.com/office/drawing/2016/ink" xmlns:am3d="http://schemas.microsoft.com/office/drawing/2017/model3d" xmlns:o="urn:schemas-microsoft-com:office:office" xmlns:oel="http://schemas.microsoft.com/office/2019/extlst" xmlns:r="http://schemas.openxmlformats.org/officeDocument/2006/relationships" xmlns:m="http://schemas.openxmlformats.org/officeDocument/2006/math" xmlns:v="urn:schemas-microsoft-com:vml" xmlns:wp14="http://schemas.microsoft.com/office/word/2010/wordprocessingDrawing" xmlns:wp="http://schemas.openxmlformats.org/drawingml/2006/wordprocessingDrawing" xmlns:w10="urn:schemas-microsoft-com:office:word" xmlns:w="http://schemas.openxmlformats.org/wordprocessingml/2006/main" xmlns:w14="http://schemas.microsoft.com/office/word/2010/wordml" xmlns:w15="http://schemas.microsoft.com/office/word/2012/wordml" xmlns:w16cex="http://schemas.microsoft.com/office/word/2018/wordml/cex" xmlns:w16cid="http://schemas.microsoft.com/office/word/2016/wordml/cid" xmlns:w16="http://schemas.microsoft.com/office/word/2018/wordml" xmlns:w16sdtdh="http://schemas.microsoft.com/office/word/2020/wordml/sdtdatahash" xmlns:w16se="http://schemas.microsoft.com/office/word/2015/wordml/symex" xmlns:wpg="http://schemas.microsoft.com/office/word/2010/wordprocessingGroup" xmlns:wpi="http://schemas.microsoft.com/office/word/2010/wordprocessingInk" xmlns:wne="http://schemas.microsoft.com/office/word/2006/wordml" xmlns:wps="http://schemas.microsoft.com/office/word/2010/wordprocessingShape" mc:Ignorable="w14 w15 w16se w16cid w16 w16cex w16sdtdh wp14">
   <w:footnote w:type="separator" w:id="-1">
     <w:p>
       <w:pPr>
@@ -2361,7 +2405,7 @@
 </file>
 
 <file path=word/numbering.xml><?xml version="1.0" encoding="utf-8"?>
-<w:numbering xmlns:wpc="http://schemas.microsoft.com/office/word/2010/wordprocessingCanvas" xmlns:cx="http://schemas.microsoft.com/office/drawing/2014/chartex" xmlns:cx1="http://schemas.microsoft.com/office/drawing/2015/9/8/chartex" xmlns:cx2="http://schemas.microsoft.com/office/drawing/2015/10/21/chartex" xmlns:cx3="http://schemas.microsoft.com/office/drawing/2016/5/9/chartex" xmlns:cx4="http://schemas.microsoft.com/office/drawing/2016/5/10/chartex" xmlns:cx5="http://schemas.microsoft.com/office/drawing/2016/5/11/chartex" xmlns:cx6="http://schemas.microsoft.com/office/drawing/2016/5/12/chartex" xmlns:cx7="http://schemas.microsoft.com/office/drawing/2016/5/13/chartex" xmlns:cx8="http://schemas.microsoft.com/office/drawing/2016/5/14/chartex" xmlns:mc="http://schemas.openxmlformats.org/markup-compatibility/2006" xmlns:aink="http://schemas.microsoft.com/office/drawing/2016/ink" xmlns:am3d="http://schemas.microsoft.com/office/drawing/2017/model3d" xmlns:o="urn:schemas-microsoft-com:office:office" xmlns:r="http://schemas.openxmlformats.org/officeDocument/2006/relationships" xmlns:m="http://schemas.openxmlformats.org/officeDocument/2006/math" xmlns:v="urn:schemas-microsoft-com:vml" xmlns:wp14="http://schemas.microsoft.com/office/word/2010/wordprocessingDrawing" xmlns:wp="http://schemas.openxmlformats.org/drawingml/2006/wordprocessingDrawing" xmlns:w10="urn:schemas-microsoft-com:office:word" xmlns:w="http://schemas.openxmlformats.org/wordprocessingml/2006/main" xmlns:w14="http://schemas.microsoft.com/office/word/2010/wordml" xmlns:w15="http://schemas.microsoft.com/office/word/2012/wordml" xmlns:w16cex="http://schemas.microsoft.com/office/word/2018/wordml/cex" xmlns:w16cid="http://schemas.microsoft.com/office/word/2016/wordml/cid" xmlns:w16="http://schemas.microsoft.com/office/word/2018/wordml" xmlns:w16se="http://schemas.microsoft.com/office/word/2015/wordml/symex" xmlns:wpg="http://schemas.microsoft.com/office/word/2010/wordprocessingGroup" xmlns:wpi="http://schemas.microsoft.com/office/word/2010/wordprocessingInk" xmlns:wne="http://schemas.microsoft.com/office/word/2006/wordml" xmlns:wps="http://schemas.microsoft.com/office/word/2010/wordprocessingShape" mc:Ignorable="w14 w15 w16se w16cid w16 w16cex wp14">
+<w:numbering xmlns:wpc="http://schemas.microsoft.com/office/word/2010/wordprocessingCanvas" xmlns:cx="http://schemas.microsoft.com/office/drawing/2014/chartex" xmlns:cx1="http://schemas.microsoft.com/office/drawing/2015/9/8/chartex" xmlns:cx2="http://schemas.microsoft.com/office/drawing/2015/10/21/chartex" xmlns:cx3="http://schemas.microsoft.com/office/drawing/2016/5/9/chartex" xmlns:cx4="http://schemas.microsoft.com/office/drawing/2016/5/10/chartex" xmlns:cx5="http://schemas.microsoft.com/office/drawing/2016/5/11/chartex" xmlns:cx6="http://schemas.microsoft.com/office/drawing/2016/5/12/chartex" xmlns:cx7="http://schemas.microsoft.com/office/drawing/2016/5/13/chartex" xmlns:cx8="http://schemas.microsoft.com/office/drawing/2016/5/14/chartex" xmlns:mc="http://schemas.openxmlformats.org/markup-compatibility/2006" xmlns:aink="http://schemas.microsoft.com/office/drawing/2016/ink" xmlns:am3d="http://schemas.microsoft.com/office/drawing/2017/model3d" xmlns:o="urn:schemas-microsoft-com:office:office" xmlns:oel="http://schemas.microsoft.com/office/2019/extlst" xmlns:r="http://schemas.openxmlformats.org/officeDocument/2006/relationships" xmlns:m="http://schemas.openxmlformats.org/officeDocument/2006/math" xmlns:v="urn:schemas-microsoft-com:vml" xmlns:wp14="http://schemas.microsoft.com/office/word/2010/wordprocessingDrawing" xmlns:wp="http://schemas.openxmlformats.org/drawingml/2006/wordprocessingDrawing" xmlns:w10="urn:schemas-microsoft-com:office:word" xmlns:w="http://schemas.openxmlformats.org/wordprocessingml/2006/main" xmlns:w14="http://schemas.microsoft.com/office/word/2010/wordml" xmlns:w15="http://schemas.microsoft.com/office/word/2012/wordml" xmlns:w16cex="http://schemas.microsoft.com/office/word/2018/wordml/cex" xmlns:w16cid="http://schemas.microsoft.com/office/word/2016/wordml/cid" xmlns:w16="http://schemas.microsoft.com/office/word/2018/wordml" xmlns:w16sdtdh="http://schemas.microsoft.com/office/word/2020/wordml/sdtdatahash" xmlns:w16se="http://schemas.microsoft.com/office/word/2015/wordml/symex" xmlns:wpg="http://schemas.microsoft.com/office/word/2010/wordprocessingGroup" xmlns:wpi="http://schemas.microsoft.com/office/word/2010/wordprocessingInk" xmlns:wne="http://schemas.microsoft.com/office/word/2006/wordml" xmlns:wps="http://schemas.microsoft.com/office/word/2010/wordprocessingShape" mc:Ignorable="w14 w15 w16se w16cid w16 w16cex w16sdtdh wp14">
   <w:abstractNum w:abstractNumId="0" w15:restartNumberingAfterBreak="0">
     <w:nsid w:val="00160CD2"/>
     <w:multiLevelType w:val="multilevel"/>
@@ -5533,95 +5577,95 @@
       </w:rPr>
     </w:lvl>
   </w:abstractNum>
-  <w:num w:numId="1">
+  <w:num w:numId="1" w16cid:durableId="1263026314">
     <w:abstractNumId w:val="24"/>
   </w:num>
-  <w:num w:numId="2">
+  <w:num w:numId="2" w16cid:durableId="2087801622">
     <w:abstractNumId w:val="3"/>
   </w:num>
-  <w:num w:numId="3">
+  <w:num w:numId="3" w16cid:durableId="1924603619">
     <w:abstractNumId w:val="7"/>
   </w:num>
-  <w:num w:numId="4">
+  <w:num w:numId="4" w16cid:durableId="1521891853">
     <w:abstractNumId w:val="16"/>
   </w:num>
-  <w:num w:numId="5">
+  <w:num w:numId="5" w16cid:durableId="1917321656">
     <w:abstractNumId w:val="20"/>
   </w:num>
-  <w:num w:numId="6">
+  <w:num w:numId="6" w16cid:durableId="363604439">
     <w:abstractNumId w:val="9"/>
   </w:num>
-  <w:num w:numId="7">
+  <w:num w:numId="7" w16cid:durableId="1079597734">
     <w:abstractNumId w:val="0"/>
   </w:num>
-  <w:num w:numId="8">
+  <w:num w:numId="8" w16cid:durableId="1927224679">
     <w:abstractNumId w:val="21"/>
   </w:num>
-  <w:num w:numId="9">
+  <w:num w:numId="9" w16cid:durableId="63912627">
     <w:abstractNumId w:val="15"/>
   </w:num>
-  <w:num w:numId="10">
+  <w:num w:numId="10" w16cid:durableId="1272588798">
     <w:abstractNumId w:val="12"/>
   </w:num>
-  <w:num w:numId="11">
+  <w:num w:numId="11" w16cid:durableId="1500074327">
     <w:abstractNumId w:val="2"/>
   </w:num>
-  <w:num w:numId="12">
+  <w:num w:numId="12" w16cid:durableId="231545118">
     <w:abstractNumId w:val="5"/>
   </w:num>
-  <w:num w:numId="13">
+  <w:num w:numId="13" w16cid:durableId="350304339">
     <w:abstractNumId w:val="23"/>
   </w:num>
-  <w:num w:numId="14">
+  <w:num w:numId="14" w16cid:durableId="1482037077">
     <w:abstractNumId w:val="1"/>
   </w:num>
-  <w:num w:numId="15">
+  <w:num w:numId="15" w16cid:durableId="1694458225">
     <w:abstractNumId w:val="26"/>
   </w:num>
-  <w:num w:numId="16">
+  <w:num w:numId="16" w16cid:durableId="1351253754">
     <w:abstractNumId w:val="17"/>
   </w:num>
-  <w:num w:numId="17">
+  <w:num w:numId="17" w16cid:durableId="1305550183">
     <w:abstractNumId w:val="27"/>
   </w:num>
-  <w:num w:numId="18">
+  <w:num w:numId="18" w16cid:durableId="576980412">
     <w:abstractNumId w:val="13"/>
   </w:num>
-  <w:num w:numId="19">
+  <w:num w:numId="19" w16cid:durableId="1715039818">
     <w:abstractNumId w:val="19"/>
   </w:num>
-  <w:num w:numId="20">
+  <w:num w:numId="20" w16cid:durableId="302974819">
     <w:abstractNumId w:val="11"/>
   </w:num>
-  <w:num w:numId="21">
+  <w:num w:numId="21" w16cid:durableId="2055880896">
     <w:abstractNumId w:val="10"/>
   </w:num>
-  <w:num w:numId="22">
+  <w:num w:numId="22" w16cid:durableId="1805922944">
     <w:abstractNumId w:val="8"/>
   </w:num>
-  <w:num w:numId="23">
+  <w:num w:numId="23" w16cid:durableId="353461386">
     <w:abstractNumId w:val="4"/>
   </w:num>
-  <w:num w:numId="24">
+  <w:num w:numId="24" w16cid:durableId="1500657676">
     <w:abstractNumId w:val="25"/>
   </w:num>
-  <w:num w:numId="25">
+  <w:num w:numId="25" w16cid:durableId="771752344">
     <w:abstractNumId w:val="22"/>
   </w:num>
-  <w:num w:numId="26">
+  <w:num w:numId="26" w16cid:durableId="851332674">
     <w:abstractNumId w:val="14"/>
   </w:num>
-  <w:num w:numId="27">
+  <w:num w:numId="27" w16cid:durableId="1605844937">
     <w:abstractNumId w:val="6"/>
   </w:num>
-  <w:num w:numId="28">
+  <w:num w:numId="28" w16cid:durableId="1157571183">
     <w:abstractNumId w:val="18"/>
   </w:num>
 </w:numbering>
 </file>
 
 <file path=word/styles.xml><?xml version="1.0" encoding="utf-8"?>
-<w:styles xmlns:mc="http://schemas.openxmlformats.org/markup-compatibility/2006" xmlns:r="http://schemas.openxmlformats.org/officeDocument/2006/relationships" xmlns:w="http://schemas.openxmlformats.org/wordprocessingml/2006/main" xmlns:w14="http://schemas.microsoft.com/office/word/2010/wordml" xmlns:w15="http://schemas.microsoft.com/office/word/2012/wordml" xmlns:w16cex="http://schemas.microsoft.com/office/word/2018/wordml/cex" xmlns:w16cid="http://schemas.microsoft.com/office/word/2016/wordml/cid" xmlns:w16="http://schemas.microsoft.com/office/word/2018/wordml" xmlns:w16se="http://schemas.microsoft.com/office/word/2015/wordml/symex" mc:Ignorable="w14 w15 w16se w16cid w16 w16cex">
+<w:styles xmlns:mc="http://schemas.openxmlformats.org/markup-compatibility/2006" xmlns:r="http://schemas.openxmlformats.org/officeDocument/2006/relationships" xmlns:w="http://schemas.openxmlformats.org/wordprocessingml/2006/main" xmlns:w14="http://schemas.microsoft.com/office/word/2010/wordml" xmlns:w15="http://schemas.microsoft.com/office/word/2012/wordml" xmlns:w16cex="http://schemas.microsoft.com/office/word/2018/wordml/cex" xmlns:w16cid="http://schemas.microsoft.com/office/word/2016/wordml/cid" xmlns:w16="http://schemas.microsoft.com/office/word/2018/wordml" xmlns:w16sdtdh="http://schemas.microsoft.com/office/word/2020/wordml/sdtdatahash" xmlns:w16se="http://schemas.microsoft.com/office/word/2015/wordml/symex" mc:Ignorable="w14 w15 w16se w16cid w16 w16cex w16sdtdh">
   <w:docDefaults>
     <w:rPrDefault>
       <w:rPr>
@@ -6505,6 +6549,15 @@
 </file>
 
 <file path=customXml/item1.xml><?xml version="1.0" encoding="utf-8"?>
+<p:properties xmlns:p="http://schemas.microsoft.com/office/2006/metadata/properties" xmlns:xsi="http://www.w3.org/2001/XMLSchema-instance" xmlns:pc="http://schemas.microsoft.com/office/infopath/2007/PartnerControls">
+  <documentManagement>
+    <Lista_x0020_de_x0020_Categor_x00ed_as xmlns="d7a0c20d-8344-45ed-b84a-cdf0fa939f79" xsi:nil="true"/>
+    <Categor_x00ed_a xmlns="0802d32b-1505-49d7-8ca2-98aeeeeccb41" xsi:nil="true"/>
+  </documentManagement>
+</p:properties>
+</file>
+
+<file path=customXml/item2.xml><?xml version="1.0" encoding="utf-8"?>
 <?mso-contentType ?>
 <FormTemplates xmlns="http://schemas.microsoft.com/sharepoint/v3/contenttype/forms">
   <Display>DocumentLibraryForm</Display>
@@ -6513,16 +6566,11 @@
 </FormTemplates>
 </file>
 
-<file path=customXml/item2.xml><?xml version="1.0" encoding="utf-8"?>
-<p:properties xmlns:p="http://schemas.microsoft.com/office/2006/metadata/properties" xmlns:xsi="http://www.w3.org/2001/XMLSchema-instance" xmlns:pc="http://schemas.microsoft.com/office/infopath/2007/PartnerControls">
-  <documentManagement>
-    <Lista_x0020_de_x0020_Categor_x00ed_as xmlns="d7a0c20d-8344-45ed-b84a-cdf0fa939f79" xsi:nil="true"/>
-    <Categor_x00ed_a xmlns="0802d32b-1505-49d7-8ca2-98aeeeeccb41" xsi:nil="true"/>
-  </documentManagement>
-</p:properties>
+<file path=customXml/item3.xml><?xml version="1.0" encoding="utf-8"?>
+<b:Sources xmlns:b="http://schemas.openxmlformats.org/officeDocument/2006/bibliography" xmlns="http://schemas.openxmlformats.org/officeDocument/2006/bibliography" SelectedStyle="\APA.XSL" StyleName="APA"/>
 </file>
 
-<file path=customXml/item3.xml><?xml version="1.0" encoding="utf-8"?>
+<file path=customXml/item4.xml><?xml version="1.0" encoding="utf-8"?>
 <ct:contentTypeSchema xmlns:ct="http://schemas.microsoft.com/office/2006/metadata/contentType" xmlns:ma="http://schemas.microsoft.com/office/2006/metadata/properties/metaAttributes" ct:_="" ma:_="" ma:contentTypeName="Documento" ma:contentTypeID="0x010100CAF9724D8FDEDF40ACC18D3040975085" ma:contentTypeVersion="3" ma:contentTypeDescription="Crear nuevo documento." ma:contentTypeScope="" ma:versionID="a1f223a3a1ddb9a0d05a28d866f1d246">
   <xsd:schema xmlns:xsd="http://www.w3.org/2001/XMLSchema" xmlns:xs="http://www.w3.org/2001/XMLSchema" xmlns:p="http://schemas.microsoft.com/office/2006/metadata/properties" xmlns:ns2="0802d32b-1505-49d7-8ca2-98aeeeeccb41" xmlns:ns3="d7a0c20d-8344-45ed-b84a-cdf0fa939f79" targetNamespace="http://schemas.microsoft.com/office/2006/metadata/properties" ma:root="true" ma:fieldsID="9c2829d168a8d01724c8c108898d0aa9" ns2:_="" ns3:_="">
     <xsd:import namespace="0802d32b-1505-49d7-8ca2-98aeeeeccb41"/>
@@ -6661,19 +6709,7 @@
 </ct:contentTypeSchema>
 </file>
 
-<file path=customXml/item4.xml><?xml version="1.0" encoding="utf-8"?>
-<b:Sources xmlns:b="http://schemas.openxmlformats.org/officeDocument/2006/bibliography" xmlns="http://schemas.openxmlformats.org/officeDocument/2006/bibliography" SelectedStyle="\APA.XSL" StyleName="APA"/>
-</file>
-
 <file path=customXml/itemProps1.xml><?xml version="1.0" encoding="utf-8"?>
-<ds:datastoreItem xmlns:ds="http://schemas.openxmlformats.org/officeDocument/2006/customXml" ds:itemID="{AA5F6369-4947-4247-8A44-2DA1287C1F74}">
-  <ds:schemaRefs>
-    <ds:schemaRef ds:uri="http://schemas.microsoft.com/sharepoint/v3/contenttype/forms"/>
-  </ds:schemaRefs>
-</ds:datastoreItem>
-</file>
-
-<file path=customXml/itemProps2.xml><?xml version="1.0" encoding="utf-8"?>
 <ds:datastoreItem xmlns:ds="http://schemas.openxmlformats.org/officeDocument/2006/customXml" ds:itemID="{1B60973E-BA02-486D-862E-CC25A1A399CC}">
   <ds:schemaRefs>
     <ds:schemaRef ds:uri="http://schemas.microsoft.com/office/2006/metadata/properties"/>
@@ -6684,7 +6720,23 @@
 </ds:datastoreItem>
 </file>
 
+<file path=customXml/itemProps2.xml><?xml version="1.0" encoding="utf-8"?>
+<ds:datastoreItem xmlns:ds="http://schemas.openxmlformats.org/officeDocument/2006/customXml" ds:itemID="{AA5F6369-4947-4247-8A44-2DA1287C1F74}">
+  <ds:schemaRefs>
+    <ds:schemaRef ds:uri="http://schemas.microsoft.com/sharepoint/v3/contenttype/forms"/>
+  </ds:schemaRefs>
+</ds:datastoreItem>
+</file>
+
 <file path=customXml/itemProps3.xml><?xml version="1.0" encoding="utf-8"?>
+<ds:datastoreItem xmlns:ds="http://schemas.openxmlformats.org/officeDocument/2006/customXml" ds:itemID="{53E6E99F-CA13-4BA6-9732-85721E093F38}">
+  <ds:schemaRefs>
+    <ds:schemaRef ds:uri="http://schemas.openxmlformats.org/officeDocument/2006/bibliography"/>
+  </ds:schemaRefs>
+</ds:datastoreItem>
+</file>
+
+<file path=customXml/itemProps4.xml><?xml version="1.0" encoding="utf-8"?>
 <ds:datastoreItem xmlns:ds="http://schemas.openxmlformats.org/officeDocument/2006/customXml" ds:itemID="{D4CFB12E-0150-4245-B743-27EAA696AA5B}">
   <ds:schemaRefs>
     <ds:schemaRef ds:uri="http://schemas.microsoft.com/office/2006/metadata/contentType"/>
@@ -6701,12 +6753,4 @@
     <ds:schemaRef ds:uri="http://schemas.microsoft.com/internal/obd"/>
   </ds:schemaRefs>
 </ds:datastoreItem>
-</file>
-
-<file path=customXml/itemProps4.xml><?xml version="1.0" encoding="utf-8"?>
-<ds:datastoreItem xmlns:ds="http://schemas.openxmlformats.org/officeDocument/2006/customXml" ds:itemID="{53E6E99F-CA13-4BA6-9732-85721E093F38}">
-  <ds:schemaRefs>
-    <ds:schemaRef ds:uri="http://schemas.openxmlformats.org/officeDocument/2006/bibliography"/>
-  </ds:schemaRefs>
-</ds:datastoreItem>
 </file>
</xml_diff>